<commit_message>
Added a schedule to proposal document
</commit_message>
<xml_diff>
--- a/Callum Myers Proposal.docx
+++ b/Callum Myers Proposal.docx
@@ -149,9 +149,21 @@
     </w:p>
     <w:p>
       <w:pPr>
-        <w:pStyle w:val="Heading1"/>
-      </w:pPr>
-      <w:r>
+        <w:jc w:val="both"/>
+        <w:rPr>
+          <w:rFonts w:ascii="Times New Roman" w:eastAsia="Times New Roman" w:hAnsi="Times New Roman"/>
+          <w:b/>
+          <w:bCs/>
+          <w:kern w:val="32"/>
+        </w:rPr>
+      </w:pPr>
+      <w:r>
+        <w:rPr>
+          <w:rFonts w:ascii="Times New Roman" w:eastAsia="Times New Roman" w:hAnsi="Times New Roman"/>
+          <w:b/>
+          <w:bCs/>
+          <w:kern w:val="32"/>
+        </w:rPr>
         <w:t>ABSTRACT</w:t>
       </w:r>
     </w:p>
@@ -191,6 +203,7 @@
     </w:p>
     <w:p>
       <w:pPr>
+        <w:jc w:val="both"/>
         <w:rPr>
           <w:rFonts w:ascii="Times New Roman" w:hAnsi="Times New Roman"/>
           <w:sz w:val="18"/>
@@ -231,14 +244,16 @@
     </w:p>
     <w:p>
       <w:pPr>
-        <w:rPr>
-          <w:rFonts w:ascii="Times New Roman" w:hAnsi="Times New Roman"/>
-          <w:sz w:val="18"/>
-        </w:rPr>
-      </w:pPr>
-    </w:p>
-    <w:p>
-      <w:pPr>
+        <w:jc w:val="both"/>
+        <w:rPr>
+          <w:rFonts w:ascii="Times New Roman" w:hAnsi="Times New Roman"/>
+          <w:sz w:val="18"/>
+        </w:rPr>
+      </w:pPr>
+    </w:p>
+    <w:p>
+      <w:pPr>
+        <w:jc w:val="both"/>
         <w:rPr>
           <w:rFonts w:ascii="Times New Roman" w:hAnsi="Times New Roman"/>
           <w:sz w:val="18"/>
@@ -286,14 +301,16 @@
     </w:p>
     <w:p>
       <w:pPr>
-        <w:rPr>
-          <w:rFonts w:ascii="Times New Roman" w:hAnsi="Times New Roman"/>
-          <w:sz w:val="18"/>
-        </w:rPr>
-      </w:pPr>
-    </w:p>
-    <w:p>
-      <w:pPr>
+        <w:jc w:val="both"/>
+        <w:rPr>
+          <w:rFonts w:ascii="Times New Roman" w:hAnsi="Times New Roman"/>
+          <w:sz w:val="18"/>
+        </w:rPr>
+      </w:pPr>
+    </w:p>
+    <w:p>
+      <w:pPr>
+        <w:jc w:val="both"/>
         <w:rPr>
           <w:rFonts w:ascii="Times New Roman" w:hAnsi="Times New Roman"/>
           <w:sz w:val="18"/>
@@ -318,14 +335,16 @@
     </w:p>
     <w:p>
       <w:pPr>
-        <w:rPr>
-          <w:rFonts w:ascii="Times New Roman" w:hAnsi="Times New Roman"/>
-          <w:sz w:val="18"/>
-        </w:rPr>
-      </w:pPr>
-    </w:p>
-    <w:p>
-      <w:pPr>
+        <w:jc w:val="both"/>
+        <w:rPr>
+          <w:rFonts w:ascii="Times New Roman" w:hAnsi="Times New Roman"/>
+          <w:sz w:val="18"/>
+        </w:rPr>
+      </w:pPr>
+    </w:p>
+    <w:p>
+      <w:pPr>
+        <w:jc w:val="both"/>
         <w:rPr>
           <w:rFonts w:ascii="Times New Roman" w:hAnsi="Times New Roman"/>
           <w:sz w:val="18"/>
@@ -366,14 +385,16 @@
     </w:p>
     <w:p>
       <w:pPr>
-        <w:rPr>
-          <w:rFonts w:ascii="Times New Roman" w:hAnsi="Times New Roman"/>
-          <w:sz w:val="18"/>
-        </w:rPr>
-      </w:pPr>
-    </w:p>
-    <w:p>
-      <w:pPr>
+        <w:jc w:val="both"/>
+        <w:rPr>
+          <w:rFonts w:ascii="Times New Roman" w:hAnsi="Times New Roman"/>
+          <w:sz w:val="18"/>
+        </w:rPr>
+      </w:pPr>
+    </w:p>
+    <w:p>
+      <w:pPr>
+        <w:jc w:val="both"/>
         <w:rPr>
           <w:rFonts w:ascii="Times New Roman" w:hAnsi="Times New Roman"/>
           <w:b/>
@@ -421,14 +442,16 @@
     </w:p>
     <w:p>
       <w:pPr>
-        <w:rPr>
-          <w:rFonts w:ascii="Times New Roman" w:hAnsi="Times New Roman"/>
-          <w:sz w:val="18"/>
-        </w:rPr>
-      </w:pPr>
-    </w:p>
-    <w:p>
-      <w:pPr>
+        <w:jc w:val="both"/>
+        <w:rPr>
+          <w:rFonts w:ascii="Times New Roman" w:hAnsi="Times New Roman"/>
+          <w:sz w:val="18"/>
+        </w:rPr>
+      </w:pPr>
+    </w:p>
+    <w:p>
+      <w:pPr>
+        <w:jc w:val="both"/>
         <w:rPr>
           <w:rFonts w:ascii="Times New Roman" w:hAnsi="Times New Roman"/>
           <w:b/>
@@ -601,7 +624,14 @@
           <w:rFonts w:ascii="Times New Roman" w:hAnsi="Times New Roman"/>
           <w:sz w:val="18"/>
         </w:rPr>
-        <w:t xml:space="preserve"> the top and bottom margins are 2.54cm and the left and right margins are 1.9cm. The document is in 2 columns each of width 8.2cm with a 0.8cm gutter; all of these are usually simple to set up in Word if you wish to create </w:t>
+        <w:t xml:space="preserve"> the top and bottom margins are 2.54cm and the left and right margins are 1.9cm. The document is in 2 columns each of width 8.2cm with a 0.8cm gutter; all of </w:t>
+      </w:r>
+      <w:r>
+        <w:rPr>
+          <w:rFonts w:ascii="Times New Roman" w:hAnsi="Times New Roman"/>
+          <w:sz w:val="18"/>
+        </w:rPr>
+        <w:t xml:space="preserve">these are usually simple to set up in Word if you wish to create </w:t>
       </w:r>
       <w:r>
         <w:rPr>
@@ -656,14 +686,16 @@
     </w:p>
     <w:p>
       <w:pPr>
-        <w:rPr>
-          <w:rFonts w:ascii="Times New Roman" w:hAnsi="Times New Roman"/>
-          <w:sz w:val="18"/>
-        </w:rPr>
-      </w:pPr>
-    </w:p>
-    <w:p>
-      <w:pPr>
+        <w:jc w:val="both"/>
+        <w:rPr>
+          <w:rFonts w:ascii="Times New Roman" w:hAnsi="Times New Roman"/>
+          <w:sz w:val="18"/>
+        </w:rPr>
+      </w:pPr>
+    </w:p>
+    <w:p>
+      <w:pPr>
+        <w:jc w:val="both"/>
         <w:rPr>
           <w:rFonts w:ascii="Times New Roman" w:hAnsi="Times New Roman"/>
           <w:b/>
@@ -711,14 +743,16 @@
     </w:p>
     <w:p>
       <w:pPr>
-        <w:rPr>
-          <w:rFonts w:ascii="Times New Roman" w:hAnsi="Times New Roman"/>
-          <w:b/>
-        </w:rPr>
-      </w:pPr>
-    </w:p>
-    <w:p>
-      <w:pPr>
+        <w:jc w:val="both"/>
+        <w:rPr>
+          <w:rFonts w:ascii="Times New Roman" w:hAnsi="Times New Roman"/>
+          <w:b/>
+        </w:rPr>
+      </w:pPr>
+    </w:p>
+    <w:p>
+      <w:pPr>
+        <w:jc w:val="both"/>
         <w:rPr>
           <w:rFonts w:ascii="Times New Roman" w:hAnsi="Times New Roman"/>
           <w:b/>
@@ -861,114 +895,6 @@
           <w:sz w:val="18"/>
         </w:rPr>
       </w:pPr>
-      <w:r>
-        <w:rPr>
-          <w:rFonts w:ascii="Times New Roman" w:hAnsi="Times New Roman"/>
-          <w:sz w:val="18"/>
-        </w:rPr>
-        <w:t xml:space="preserve">Sometimes you may wish to include a table in your document. </w:t>
-      </w:r>
-    </w:p>
-    <w:p>
-      <w:pPr>
-        <w:jc w:val="both"/>
-        <w:rPr>
-          <w:rFonts w:ascii="Times New Roman" w:hAnsi="Times New Roman"/>
-          <w:sz w:val="18"/>
-        </w:rPr>
-      </w:pPr>
-      <w:r>
-        <w:rPr>
-          <w:rFonts w:ascii="Times New Roman" w:hAnsi="Times New Roman"/>
-          <w:sz w:val="18"/>
-        </w:rPr>
-        <w:t>Place tables as close to the point at which you refer to them as possible. A large table may extend across both columns if required.</w:t>
-      </w:r>
-    </w:p>
-    <w:p>
-      <w:pPr>
-        <w:jc w:val="both"/>
-        <w:rPr>
-          <w:rFonts w:ascii="Times New Roman" w:hAnsi="Times New Roman"/>
-          <w:sz w:val="18"/>
-        </w:rPr>
-      </w:pPr>
-      <w:r>
-        <w:rPr>
-          <w:rFonts w:ascii="Times New Roman" w:hAnsi="Times New Roman"/>
-          <w:sz w:val="18"/>
-        </w:rPr>
-        <w:t xml:space="preserve">Captions for the table should be in </w:t>
-      </w:r>
-      <w:proofErr w:type="gramStart"/>
-      <w:r>
-        <w:rPr>
-          <w:rFonts w:ascii="Times New Roman" w:hAnsi="Times New Roman"/>
-          <w:sz w:val="18"/>
-        </w:rPr>
-        <w:t>9 pint</w:t>
-      </w:r>
-      <w:proofErr w:type="gramEnd"/>
-      <w:r>
-        <w:rPr>
-          <w:rFonts w:ascii="Times New Roman" w:hAnsi="Times New Roman"/>
-          <w:sz w:val="18"/>
-        </w:rPr>
-        <w:t xml:space="preserve"> Bold, Times New Roman and they should be numbered (Table 1) – please note that the word </w:t>
-      </w:r>
-      <w:r>
-        <w:rPr>
-          <w:rFonts w:ascii="Times New Roman" w:hAnsi="Times New Roman"/>
-          <w:sz w:val="18"/>
-        </w:rPr>
-        <w:t>“</w:t>
-      </w:r>
-      <w:r>
-        <w:rPr>
-          <w:rFonts w:ascii="Times New Roman" w:hAnsi="Times New Roman"/>
-          <w:sz w:val="18"/>
-        </w:rPr>
-        <w:t>Table</w:t>
-      </w:r>
-      <w:r>
-        <w:rPr>
-          <w:rFonts w:ascii="Times New Roman" w:hAnsi="Times New Roman"/>
-          <w:sz w:val="18"/>
-        </w:rPr>
-        <w:t>” should be spelt out in</w:t>
-      </w:r>
-      <w:r>
-        <w:rPr>
-          <w:rFonts w:ascii="Times New Roman" w:hAnsi="Times New Roman"/>
-          <w:sz w:val="18"/>
-        </w:rPr>
-        <w:t xml:space="preserve"> full and the caption should appear above the table and </w:t>
-      </w:r>
-      <w:proofErr w:type="spellStart"/>
-      <w:r>
-        <w:rPr>
-          <w:rFonts w:ascii="Times New Roman" w:hAnsi="Times New Roman"/>
-          <w:sz w:val="18"/>
-        </w:rPr>
-        <w:t>centred</w:t>
-      </w:r>
-      <w:proofErr w:type="spellEnd"/>
-      <w:r>
-        <w:rPr>
-          <w:rFonts w:ascii="Times New Roman" w:hAnsi="Times New Roman"/>
-          <w:sz w:val="18"/>
-        </w:rPr>
-        <w:t>.</w:t>
-      </w:r>
-    </w:p>
-    <w:p>
-      <w:pPr>
-        <w:jc w:val="both"/>
-        <w:rPr>
-          <w:rFonts w:ascii="Times New Roman" w:hAnsi="Times New Roman"/>
-          <w:sz w:val="18"/>
-        </w:rPr>
-      </w:pPr>
     </w:p>
     <w:p>
       <w:pPr>
@@ -985,7 +911,15 @@
           <w:b/>
           <w:sz w:val="18"/>
         </w:rPr>
-        <w:t>Table 1 – An Example table for the text</w:t>
+        <w:t xml:space="preserve">Table 1 – </w:t>
+      </w:r>
+      <w:r>
+        <w:rPr>
+          <w:rFonts w:ascii="Times New Roman" w:hAnsi="Times New Roman"/>
+          <w:b/>
+          <w:sz w:val="18"/>
+        </w:rPr>
+        <w:t>Proposed schedule for delivery</w:t>
       </w:r>
     </w:p>
     <w:p>
@@ -999,7 +933,7 @@
     </w:p>
     <w:tbl>
       <w:tblPr>
-        <w:tblW w:w="0" w:type="auto"/>
+        <w:tblW w:w="4678" w:type="dxa"/>
         <w:tblBorders>
           <w:top w:val="single" w:sz="4" w:space="0" w:color="000000"/>
           <w:left w:val="single" w:sz="4" w:space="0" w:color="000000"/>
@@ -1011,19 +945,19 @@
         <w:tblLook w:val="00A0" w:firstRow="1" w:lastRow="0" w:firstColumn="1" w:lastColumn="0" w:noHBand="0" w:noVBand="0"/>
       </w:tblPr>
       <w:tblGrid>
-        <w:gridCol w:w="1158"/>
-        <w:gridCol w:w="1158"/>
-        <w:gridCol w:w="1159"/>
-        <w:gridCol w:w="1159"/>
+        <w:gridCol w:w="2339"/>
+        <w:gridCol w:w="2339"/>
       </w:tblGrid>
       <w:tr>
+        <w:trPr>
+          <w:trHeight w:val="260"/>
+        </w:trPr>
         <w:tc>
           <w:tcPr>
-            <w:tcW w:w="1158" w:type="dxa"/>
+            <w:tcW w:w="2339" w:type="dxa"/>
           </w:tcPr>
           <w:p>
             <w:pPr>
-              <w:jc w:val="center"/>
               <w:rPr>
                 <w:rFonts w:ascii="Times New Roman" w:hAnsi="Times New Roman"/>
                 <w:b/>
@@ -1036,17 +970,17 @@
                 <w:b/>
                 <w:sz w:val="18"/>
               </w:rPr>
-              <w:t>Graphics</w:t>
+              <w:t>Months</w:t>
             </w:r>
           </w:p>
         </w:tc>
         <w:tc>
           <w:tcPr>
-            <w:tcW w:w="1158" w:type="dxa"/>
+            <w:tcW w:w="2339" w:type="dxa"/>
           </w:tcPr>
           <w:p>
             <w:pPr>
-              <w:jc w:val="center"/>
+              <w:jc w:val="both"/>
               <w:rPr>
                 <w:rFonts w:ascii="Times New Roman" w:hAnsi="Times New Roman"/>
                 <w:b/>
@@ -1059,61 +993,18 @@
                 <w:b/>
                 <w:sz w:val="18"/>
               </w:rPr>
-              <w:t>Top</w:t>
-            </w:r>
-          </w:p>
-        </w:tc>
-        <w:tc>
-          <w:tcPr>
-            <w:tcW w:w="1159" w:type="dxa"/>
-          </w:tcPr>
-          <w:p>
-            <w:pPr>
-              <w:jc w:val="center"/>
-              <w:rPr>
-                <w:rFonts w:ascii="Times New Roman" w:hAnsi="Times New Roman"/>
-                <w:b/>
-                <w:sz w:val="18"/>
-              </w:rPr>
-            </w:pPr>
-            <w:r>
-              <w:rPr>
-                <w:rFonts w:ascii="Times New Roman" w:hAnsi="Times New Roman"/>
-                <w:b/>
-                <w:sz w:val="18"/>
-              </w:rPr>
-              <w:t>Centre</w:t>
-            </w:r>
-          </w:p>
-        </w:tc>
-        <w:tc>
-          <w:tcPr>
-            <w:tcW w:w="1159" w:type="dxa"/>
-          </w:tcPr>
-          <w:p>
-            <w:pPr>
-              <w:jc w:val="center"/>
-              <w:rPr>
-                <w:rFonts w:ascii="Times New Roman" w:hAnsi="Times New Roman"/>
-                <w:b/>
-                <w:sz w:val="18"/>
-              </w:rPr>
-            </w:pPr>
-            <w:r>
-              <w:rPr>
-                <w:rFonts w:ascii="Times New Roman" w:hAnsi="Times New Roman"/>
-                <w:b/>
-                <w:sz w:val="18"/>
-              </w:rPr>
-              <w:t>Bottom</w:t>
+              <w:t>Goals</w:t>
             </w:r>
           </w:p>
         </w:tc>
       </w:tr>
       <w:tr>
+        <w:trPr>
+          <w:trHeight w:val="260"/>
+        </w:trPr>
         <w:tc>
           <w:tcPr>
-            <w:tcW w:w="1158" w:type="dxa"/>
+            <w:tcW w:w="2339" w:type="dxa"/>
           </w:tcPr>
           <w:p>
             <w:pPr>
@@ -1128,13 +1019,53 @@
                 <w:rFonts w:ascii="Times New Roman" w:hAnsi="Times New Roman"/>
                 <w:sz w:val="18"/>
               </w:rPr>
-              <w:t>Tables</w:t>
+              <w:t>October to December</w:t>
             </w:r>
           </w:p>
         </w:tc>
         <w:tc>
           <w:tcPr>
-            <w:tcW w:w="1158" w:type="dxa"/>
+            <w:tcW w:w="2339" w:type="dxa"/>
+          </w:tcPr>
+          <w:p>
+            <w:pPr>
+              <w:rPr>
+                <w:rFonts w:ascii="Times New Roman" w:hAnsi="Times New Roman"/>
+                <w:sz w:val="18"/>
+              </w:rPr>
+            </w:pPr>
+            <w:r>
+              <w:rPr>
+                <w:rFonts w:ascii="Times New Roman" w:hAnsi="Times New Roman"/>
+                <w:sz w:val="18"/>
+              </w:rPr>
+              <w:t>Implement a basic level generator.</w:t>
+            </w:r>
+          </w:p>
+          <w:p>
+            <w:pPr>
+              <w:rPr>
+                <w:rFonts w:ascii="Times New Roman" w:hAnsi="Times New Roman"/>
+                <w:sz w:val="18"/>
+              </w:rPr>
+            </w:pPr>
+            <w:r>
+              <w:rPr>
+                <w:rFonts w:ascii="Times New Roman" w:hAnsi="Times New Roman"/>
+                <w:sz w:val="18"/>
+              </w:rPr>
+              <w:t>Implement a player controller.</w:t>
+            </w:r>
+          </w:p>
+        </w:tc>
+      </w:tr>
+      <w:tr>
+        <w:trPr>
+          <w:trHeight w:val="260"/>
+        </w:trPr>
+        <w:tc>
+          <w:tcPr>
+            <w:tcW w:w="2339" w:type="dxa"/>
           </w:tcPr>
           <w:p>
             <w:pPr>
@@ -1149,13 +1080,53 @@
                 <w:rFonts w:ascii="Times New Roman" w:hAnsi="Times New Roman"/>
                 <w:sz w:val="18"/>
               </w:rPr>
-              <w:t>End</w:t>
+              <w:t>December and January</w:t>
             </w:r>
           </w:p>
         </w:tc>
         <w:tc>
           <w:tcPr>
-            <w:tcW w:w="1159" w:type="dxa"/>
+            <w:tcW w:w="2339" w:type="dxa"/>
+          </w:tcPr>
+          <w:p>
+            <w:pPr>
+              <w:rPr>
+                <w:rFonts w:ascii="Times New Roman" w:hAnsi="Times New Roman"/>
+                <w:sz w:val="18"/>
+              </w:rPr>
+            </w:pPr>
+            <w:r>
+              <w:rPr>
+                <w:rFonts w:ascii="Times New Roman" w:hAnsi="Times New Roman"/>
+                <w:sz w:val="18"/>
+              </w:rPr>
+              <w:t>Add an in-game menu to allow player to adjust parameters for level generation.</w:t>
+            </w:r>
+          </w:p>
+          <w:p>
+            <w:pPr>
+              <w:rPr>
+                <w:rFonts w:ascii="Times New Roman" w:hAnsi="Times New Roman"/>
+                <w:sz w:val="18"/>
+              </w:rPr>
+            </w:pPr>
+            <w:r>
+              <w:rPr>
+                <w:rFonts w:ascii="Times New Roman" w:hAnsi="Times New Roman"/>
+                <w:sz w:val="18"/>
+              </w:rPr>
+              <w:t>Begin to write dissertation.</w:t>
+            </w:r>
+          </w:p>
+        </w:tc>
+      </w:tr>
+      <w:tr>
+        <w:trPr>
+          <w:trHeight w:val="260"/>
+        </w:trPr>
+        <w:tc>
+          <w:tcPr>
+            <w:tcW w:w="2339" w:type="dxa"/>
           </w:tcPr>
           <w:p>
             <w:pPr>
@@ -1170,13 +1141,53 @@
                 <w:rFonts w:ascii="Times New Roman" w:hAnsi="Times New Roman"/>
                 <w:sz w:val="18"/>
               </w:rPr>
-              <w:t>Last</w:t>
+              <w:t>January and February</w:t>
             </w:r>
           </w:p>
         </w:tc>
         <w:tc>
           <w:tcPr>
-            <w:tcW w:w="1159" w:type="dxa"/>
+            <w:tcW w:w="2339" w:type="dxa"/>
+          </w:tcPr>
+          <w:p>
+            <w:pPr>
+              <w:rPr>
+                <w:rFonts w:ascii="Times New Roman" w:hAnsi="Times New Roman"/>
+                <w:sz w:val="18"/>
+              </w:rPr>
+            </w:pPr>
+            <w:r>
+              <w:rPr>
+                <w:rFonts w:ascii="Times New Roman" w:hAnsi="Times New Roman"/>
+                <w:sz w:val="18"/>
+              </w:rPr>
+              <w:t>Begin user-testing and receiving feedback.</w:t>
+            </w:r>
+          </w:p>
+          <w:p>
+            <w:pPr>
+              <w:rPr>
+                <w:rFonts w:ascii="Times New Roman" w:hAnsi="Times New Roman"/>
+                <w:sz w:val="18"/>
+              </w:rPr>
+            </w:pPr>
+            <w:r>
+              <w:rPr>
+                <w:rFonts w:ascii="Times New Roman" w:hAnsi="Times New Roman"/>
+                <w:sz w:val="18"/>
+              </w:rPr>
+              <w:t>Fix any bugs found during testing.</w:t>
+            </w:r>
+          </w:p>
+        </w:tc>
+      </w:tr>
+      <w:tr>
+        <w:trPr>
+          <w:trHeight w:val="260"/>
+        </w:trPr>
+        <w:tc>
+          <w:tcPr>
+            <w:tcW w:w="2339" w:type="dxa"/>
           </w:tcPr>
           <w:p>
             <w:pPr>
@@ -1191,15 +1202,53 @@
                 <w:rFonts w:ascii="Times New Roman" w:hAnsi="Times New Roman"/>
                 <w:sz w:val="18"/>
               </w:rPr>
-              <w:t>First</w:t>
+              <w:t>February and March</w:t>
+            </w:r>
+          </w:p>
+        </w:tc>
+        <w:tc>
+          <w:tcPr>
+            <w:tcW w:w="2339" w:type="dxa"/>
+          </w:tcPr>
+          <w:p>
+            <w:pPr>
+              <w:rPr>
+                <w:rFonts w:ascii="Times New Roman" w:hAnsi="Times New Roman"/>
+                <w:sz w:val="18"/>
+              </w:rPr>
+            </w:pPr>
+            <w:r>
+              <w:rPr>
+                <w:rFonts w:ascii="Times New Roman" w:hAnsi="Times New Roman"/>
+                <w:sz w:val="18"/>
+              </w:rPr>
+              <w:t>Evaluate feedback to see if the aim of the project was met.</w:t>
+            </w:r>
+          </w:p>
+          <w:p>
+            <w:pPr>
+              <w:rPr>
+                <w:rFonts w:ascii="Times New Roman" w:hAnsi="Times New Roman"/>
+                <w:sz w:val="18"/>
+              </w:rPr>
+            </w:pPr>
+            <w:r>
+              <w:rPr>
+                <w:rFonts w:ascii="Times New Roman" w:hAnsi="Times New Roman"/>
+                <w:sz w:val="18"/>
+              </w:rPr>
+              <w:t>Continue work on dissertation.</w:t>
             </w:r>
           </w:p>
         </w:tc>
       </w:tr>
       <w:tr>
+        <w:trPr>
+          <w:trHeight w:val="260"/>
+        </w:trPr>
         <w:tc>
           <w:tcPr>
-            <w:tcW w:w="1158" w:type="dxa"/>
+            <w:tcW w:w="2339" w:type="dxa"/>
           </w:tcPr>
           <w:p>
             <w:pPr>
@@ -1214,13 +1263,13 @@
                 <w:rFonts w:ascii="Times New Roman" w:hAnsi="Times New Roman"/>
                 <w:sz w:val="18"/>
               </w:rPr>
-              <w:t>Figures</w:t>
+              <w:t>March and April</w:t>
             </w:r>
           </w:p>
         </w:tc>
         <w:tc>
           <w:tcPr>
-            <w:tcW w:w="1158" w:type="dxa"/>
+            <w:tcW w:w="2339" w:type="dxa"/>
           </w:tcPr>
           <w:p>
             <w:pPr>
@@ -1235,49 +1284,7 @@
                 <w:rFonts w:ascii="Times New Roman" w:hAnsi="Times New Roman"/>
                 <w:sz w:val="18"/>
               </w:rPr>
-              <w:t>Good</w:t>
-            </w:r>
-          </w:p>
-        </w:tc>
-        <w:tc>
-          <w:tcPr>
-            <w:tcW w:w="1159" w:type="dxa"/>
-          </w:tcPr>
-          <w:p>
-            <w:pPr>
-              <w:jc w:val="both"/>
-              <w:rPr>
-                <w:rFonts w:ascii="Times New Roman" w:hAnsi="Times New Roman"/>
-                <w:sz w:val="18"/>
-              </w:rPr>
-            </w:pPr>
-            <w:r>
-              <w:rPr>
-                <w:rFonts w:ascii="Times New Roman" w:hAnsi="Times New Roman"/>
-                <w:sz w:val="18"/>
-              </w:rPr>
-              <w:t>Similar</w:t>
-            </w:r>
-          </w:p>
-        </w:tc>
-        <w:tc>
-          <w:tcPr>
-            <w:tcW w:w="1159" w:type="dxa"/>
-          </w:tcPr>
-          <w:p>
-            <w:pPr>
-              <w:jc w:val="both"/>
-              <w:rPr>
-                <w:rFonts w:ascii="Times New Roman" w:hAnsi="Times New Roman"/>
-                <w:sz w:val="18"/>
-              </w:rPr>
-            </w:pPr>
-            <w:r>
-              <w:rPr>
-                <w:rFonts w:ascii="Times New Roman" w:hAnsi="Times New Roman"/>
-                <w:sz w:val="18"/>
-              </w:rPr>
-              <w:t>Very well</w:t>
+              <w:t>Complete dissertation.</w:t>
             </w:r>
           </w:p>
         </w:tc>
@@ -1346,7 +1353,6 @@
           <w:rFonts w:ascii="Times New Roman" w:hAnsi="Times New Roman"/>
           <w:sz w:val="18"/>
         </w:rPr>
-        <w:lastRenderedPageBreak/>
         <w:t xml:space="preserve">Captions for figures should also be </w:t>
       </w:r>
       <w:proofErr w:type="gramStart"/>
@@ -1452,7 +1458,7 @@
             <v:path o:extrusionok="f" gradientshapeok="t" o:connecttype="rect"/>
             <o:lock v:ext="edit" aspectratio="t"/>
           </v:shapetype>
-          <v:shape id="_x0000_i1025" type="#_x0000_t75" alt="Example picture to show Figures can be included" style="width:220.2pt;height:165pt">
+          <v:shape id="_x0000_i1033" type="#_x0000_t75" alt="Example picture to show Figures can be included" style="width:220.2pt;height:165pt">
             <v:imagedata r:id="rId11" o:title="IMG_0020"/>
           </v:shape>
         </w:pict>
@@ -1469,7 +1475,7 @@
     </w:p>
     <w:p>
       <w:pPr>
-        <w:jc w:val="center"/>
+        <w:jc w:val="both"/>
         <w:rPr>
           <w:rFonts w:ascii="Times New Roman" w:hAnsi="Times New Roman"/>
           <w:b/>
@@ -1511,7 +1517,7 @@
     </w:p>
     <w:p>
       <w:pPr>
-        <w:jc w:val="center"/>
+        <w:jc w:val="both"/>
         <w:rPr>
           <w:rFonts w:ascii="Times New Roman" w:hAnsi="Times New Roman"/>
           <w:b/>
@@ -1743,6 +1749,141 @@
         <w:jc w:val="both"/>
         <w:rPr>
           <w:rFonts w:ascii="Times New Roman" w:hAnsi="Times New Roman"/>
+          <w:sz w:val="18"/>
+        </w:rPr>
+      </w:pPr>
+    </w:p>
+    <w:p>
+      <w:pPr>
+        <w:jc w:val="both"/>
+        <w:rPr>
+          <w:rFonts w:ascii="Times New Roman" w:hAnsi="Times New Roman"/>
+          <w:sz w:val="18"/>
+        </w:rPr>
+      </w:pPr>
+    </w:p>
+    <w:p>
+      <w:pPr>
+        <w:jc w:val="both"/>
+        <w:rPr>
+          <w:rFonts w:ascii="Times New Roman" w:hAnsi="Times New Roman"/>
+          <w:sz w:val="18"/>
+        </w:rPr>
+      </w:pPr>
+    </w:p>
+    <w:p>
+      <w:pPr>
+        <w:jc w:val="both"/>
+        <w:rPr>
+          <w:rFonts w:ascii="Times New Roman" w:hAnsi="Times New Roman"/>
+          <w:sz w:val="18"/>
+        </w:rPr>
+      </w:pPr>
+    </w:p>
+    <w:p>
+      <w:pPr>
+        <w:jc w:val="both"/>
+        <w:rPr>
+          <w:rFonts w:ascii="Times New Roman" w:hAnsi="Times New Roman"/>
+          <w:sz w:val="18"/>
+        </w:rPr>
+      </w:pPr>
+    </w:p>
+    <w:p>
+      <w:pPr>
+        <w:jc w:val="both"/>
+        <w:rPr>
+          <w:rFonts w:ascii="Times New Roman" w:hAnsi="Times New Roman"/>
+          <w:sz w:val="18"/>
+        </w:rPr>
+      </w:pPr>
+    </w:p>
+    <w:p>
+      <w:pPr>
+        <w:jc w:val="both"/>
+        <w:rPr>
+          <w:rFonts w:ascii="Times New Roman" w:hAnsi="Times New Roman"/>
+          <w:sz w:val="18"/>
+        </w:rPr>
+      </w:pPr>
+    </w:p>
+    <w:p>
+      <w:pPr>
+        <w:jc w:val="both"/>
+        <w:rPr>
+          <w:rFonts w:ascii="Times New Roman" w:hAnsi="Times New Roman"/>
+          <w:sz w:val="18"/>
+        </w:rPr>
+      </w:pPr>
+    </w:p>
+    <w:p>
+      <w:pPr>
+        <w:jc w:val="both"/>
+        <w:rPr>
+          <w:rFonts w:ascii="Times New Roman" w:hAnsi="Times New Roman"/>
+          <w:sz w:val="18"/>
+        </w:rPr>
+      </w:pPr>
+    </w:p>
+    <w:p>
+      <w:pPr>
+        <w:jc w:val="both"/>
+        <w:rPr>
+          <w:rFonts w:ascii="Times New Roman" w:hAnsi="Times New Roman"/>
+          <w:sz w:val="18"/>
+        </w:rPr>
+      </w:pPr>
+    </w:p>
+    <w:p>
+      <w:pPr>
+        <w:jc w:val="both"/>
+        <w:rPr>
+          <w:rFonts w:ascii="Times New Roman" w:hAnsi="Times New Roman"/>
+          <w:sz w:val="18"/>
+        </w:rPr>
+      </w:pPr>
+    </w:p>
+    <w:p>
+      <w:pPr>
+        <w:jc w:val="both"/>
+        <w:rPr>
+          <w:rFonts w:ascii="Times New Roman" w:hAnsi="Times New Roman"/>
+          <w:sz w:val="18"/>
+        </w:rPr>
+      </w:pPr>
+    </w:p>
+    <w:p>
+      <w:pPr>
+        <w:jc w:val="both"/>
+        <w:rPr>
+          <w:rFonts w:ascii="Times New Roman" w:hAnsi="Times New Roman"/>
+          <w:sz w:val="18"/>
+        </w:rPr>
+      </w:pPr>
+    </w:p>
+    <w:p>
+      <w:pPr>
+        <w:jc w:val="both"/>
+        <w:rPr>
+          <w:rFonts w:ascii="Times New Roman" w:hAnsi="Times New Roman"/>
+          <w:sz w:val="18"/>
+        </w:rPr>
+      </w:pPr>
+    </w:p>
+    <w:p>
+      <w:pPr>
+        <w:jc w:val="both"/>
+        <w:rPr>
+          <w:rFonts w:ascii="Times New Roman" w:hAnsi="Times New Roman"/>
+          <w:sz w:val="18"/>
+        </w:rPr>
+      </w:pPr>
+    </w:p>
+    <w:p>
+      <w:pPr>
+        <w:jc w:val="both"/>
+        <w:rPr>
+          <w:rFonts w:ascii="Times New Roman" w:hAnsi="Times New Roman"/>
           <w:b/>
         </w:rPr>
       </w:pPr>
@@ -1774,17 +1915,15 @@
           <w:rFonts w:ascii="Times New Roman" w:hAnsi="Times New Roman"/>
           <w:sz w:val="18"/>
         </w:rPr>
-        <w:t xml:space="preserve">You should finish </w:t>
-      </w:r>
-      <w:proofErr w:type="gramStart"/>
-      <w:r>
-        <w:rPr>
-          <w:rFonts w:ascii="Times New Roman" w:hAnsi="Times New Roman"/>
-          <w:sz w:val="18"/>
-        </w:rPr>
-        <w:t>you</w:t>
-      </w:r>
-      <w:proofErr w:type="gramEnd"/>
+        <w:t>You should finish you</w:t>
+      </w:r>
+      <w:r>
+        <w:rPr>
+          <w:rFonts w:ascii="Times New Roman" w:hAnsi="Times New Roman"/>
+          <w:sz w:val="18"/>
+        </w:rPr>
+        <w:t>r</w:t>
+      </w:r>
       <w:r>
         <w:rPr>
           <w:rFonts w:ascii="Times New Roman" w:hAnsi="Times New Roman"/>
@@ -1808,420 +1947,6 @@
         </w:rPr>
         <w:t>(Approx ¼ page)</w:t>
       </w:r>
-    </w:p>
-    <w:p>
-      <w:pPr>
-        <w:jc w:val="both"/>
-        <w:rPr>
-          <w:rFonts w:ascii="Times New Roman" w:hAnsi="Times New Roman"/>
-          <w:sz w:val="18"/>
-        </w:rPr>
-      </w:pPr>
-    </w:p>
-    <w:p>
-      <w:pPr>
-        <w:jc w:val="both"/>
-        <w:rPr>
-          <w:rFonts w:ascii="Times New Roman" w:hAnsi="Times New Roman"/>
-          <w:sz w:val="18"/>
-        </w:rPr>
-      </w:pPr>
-    </w:p>
-    <w:p>
-      <w:pPr>
-        <w:jc w:val="both"/>
-        <w:rPr>
-          <w:rFonts w:ascii="Times New Roman" w:hAnsi="Times New Roman"/>
-          <w:sz w:val="18"/>
-        </w:rPr>
-      </w:pPr>
-    </w:p>
-    <w:p>
-      <w:pPr>
-        <w:jc w:val="both"/>
-        <w:rPr>
-          <w:rFonts w:ascii="Times New Roman" w:hAnsi="Times New Roman"/>
-          <w:sz w:val="18"/>
-        </w:rPr>
-      </w:pPr>
-    </w:p>
-    <w:p>
-      <w:pPr>
-        <w:jc w:val="both"/>
-        <w:rPr>
-          <w:rFonts w:ascii="Times New Roman" w:hAnsi="Times New Roman"/>
-          <w:sz w:val="18"/>
-        </w:rPr>
-      </w:pPr>
-    </w:p>
-    <w:p>
-      <w:pPr>
-        <w:jc w:val="both"/>
-        <w:rPr>
-          <w:rFonts w:ascii="Times New Roman" w:hAnsi="Times New Roman"/>
-          <w:sz w:val="18"/>
-        </w:rPr>
-      </w:pPr>
-    </w:p>
-    <w:p>
-      <w:pPr>
-        <w:jc w:val="both"/>
-        <w:rPr>
-          <w:rFonts w:ascii="Times New Roman" w:hAnsi="Times New Roman"/>
-          <w:sz w:val="18"/>
-        </w:rPr>
-      </w:pPr>
-    </w:p>
-    <w:p>
-      <w:pPr>
-        <w:jc w:val="both"/>
-        <w:rPr>
-          <w:rFonts w:ascii="Times New Roman" w:hAnsi="Times New Roman"/>
-          <w:sz w:val="18"/>
-        </w:rPr>
-      </w:pPr>
-    </w:p>
-    <w:p>
-      <w:pPr>
-        <w:jc w:val="both"/>
-        <w:rPr>
-          <w:rFonts w:ascii="Times New Roman" w:hAnsi="Times New Roman"/>
-          <w:sz w:val="18"/>
-        </w:rPr>
-      </w:pPr>
-    </w:p>
-    <w:p>
-      <w:pPr>
-        <w:jc w:val="both"/>
-        <w:rPr>
-          <w:rFonts w:ascii="Times New Roman" w:hAnsi="Times New Roman"/>
-          <w:sz w:val="18"/>
-        </w:rPr>
-      </w:pPr>
-    </w:p>
-    <w:p>
-      <w:pPr>
-        <w:jc w:val="both"/>
-        <w:rPr>
-          <w:rFonts w:ascii="Times New Roman" w:hAnsi="Times New Roman"/>
-          <w:sz w:val="18"/>
-        </w:rPr>
-      </w:pPr>
-    </w:p>
-    <w:p>
-      <w:pPr>
-        <w:jc w:val="both"/>
-        <w:rPr>
-          <w:rFonts w:ascii="Times New Roman" w:hAnsi="Times New Roman"/>
-          <w:sz w:val="18"/>
-        </w:rPr>
-      </w:pPr>
-    </w:p>
-    <w:p>
-      <w:pPr>
-        <w:jc w:val="both"/>
-        <w:rPr>
-          <w:rFonts w:ascii="Times New Roman" w:hAnsi="Times New Roman"/>
-          <w:sz w:val="18"/>
-        </w:rPr>
-      </w:pPr>
-    </w:p>
-    <w:p>
-      <w:pPr>
-        <w:jc w:val="both"/>
-        <w:rPr>
-          <w:rFonts w:ascii="Times New Roman" w:hAnsi="Times New Roman"/>
-          <w:sz w:val="18"/>
-        </w:rPr>
-      </w:pPr>
-    </w:p>
-    <w:p>
-      <w:pPr>
-        <w:jc w:val="both"/>
-        <w:rPr>
-          <w:rFonts w:ascii="Times New Roman" w:hAnsi="Times New Roman"/>
-          <w:sz w:val="18"/>
-        </w:rPr>
-      </w:pPr>
-    </w:p>
-    <w:p>
-      <w:pPr>
-        <w:jc w:val="both"/>
-        <w:rPr>
-          <w:rFonts w:ascii="Times New Roman" w:hAnsi="Times New Roman"/>
-          <w:sz w:val="18"/>
-        </w:rPr>
-      </w:pPr>
-    </w:p>
-    <w:p>
-      <w:pPr>
-        <w:jc w:val="both"/>
-        <w:rPr>
-          <w:rFonts w:ascii="Times New Roman" w:hAnsi="Times New Roman"/>
-          <w:sz w:val="18"/>
-        </w:rPr>
-      </w:pPr>
-    </w:p>
-    <w:p>
-      <w:pPr>
-        <w:jc w:val="both"/>
-        <w:rPr>
-          <w:rFonts w:ascii="Times New Roman" w:hAnsi="Times New Roman"/>
-          <w:sz w:val="18"/>
-        </w:rPr>
-      </w:pPr>
-    </w:p>
-    <w:p>
-      <w:pPr>
-        <w:jc w:val="both"/>
-        <w:rPr>
-          <w:rFonts w:ascii="Times New Roman" w:hAnsi="Times New Roman"/>
-          <w:sz w:val="18"/>
-        </w:rPr>
-      </w:pPr>
-    </w:p>
-    <w:p>
-      <w:pPr>
-        <w:jc w:val="both"/>
-        <w:rPr>
-          <w:rFonts w:ascii="Times New Roman" w:hAnsi="Times New Roman"/>
-          <w:sz w:val="18"/>
-        </w:rPr>
-      </w:pPr>
-    </w:p>
-    <w:p>
-      <w:pPr>
-        <w:jc w:val="both"/>
-        <w:rPr>
-          <w:rFonts w:ascii="Times New Roman" w:hAnsi="Times New Roman"/>
-          <w:sz w:val="18"/>
-        </w:rPr>
-      </w:pPr>
-    </w:p>
-    <w:p>
-      <w:pPr>
-        <w:jc w:val="both"/>
-        <w:rPr>
-          <w:rFonts w:ascii="Times New Roman" w:hAnsi="Times New Roman"/>
-          <w:sz w:val="18"/>
-        </w:rPr>
-      </w:pPr>
-    </w:p>
-    <w:p>
-      <w:pPr>
-        <w:jc w:val="both"/>
-        <w:rPr>
-          <w:rFonts w:ascii="Times New Roman" w:hAnsi="Times New Roman"/>
-          <w:sz w:val="18"/>
-        </w:rPr>
-      </w:pPr>
-    </w:p>
-    <w:p>
-      <w:pPr>
-        <w:jc w:val="both"/>
-        <w:rPr>
-          <w:rFonts w:ascii="Times New Roman" w:hAnsi="Times New Roman"/>
-          <w:sz w:val="18"/>
-        </w:rPr>
-      </w:pPr>
-    </w:p>
-    <w:p>
-      <w:pPr>
-        <w:jc w:val="both"/>
-        <w:rPr>
-          <w:rFonts w:ascii="Times New Roman" w:hAnsi="Times New Roman"/>
-          <w:sz w:val="18"/>
-        </w:rPr>
-      </w:pPr>
-    </w:p>
-    <w:p>
-      <w:pPr>
-        <w:jc w:val="both"/>
-        <w:rPr>
-          <w:rFonts w:ascii="Times New Roman" w:hAnsi="Times New Roman"/>
-          <w:sz w:val="18"/>
-        </w:rPr>
-      </w:pPr>
-    </w:p>
-    <w:p>
-      <w:pPr>
-        <w:jc w:val="both"/>
-        <w:rPr>
-          <w:rFonts w:ascii="Times New Roman" w:hAnsi="Times New Roman"/>
-          <w:sz w:val="18"/>
-        </w:rPr>
-      </w:pPr>
-    </w:p>
-    <w:p>
-      <w:pPr>
-        <w:jc w:val="both"/>
-        <w:rPr>
-          <w:rFonts w:ascii="Times New Roman" w:hAnsi="Times New Roman"/>
-          <w:sz w:val="18"/>
-        </w:rPr>
-      </w:pPr>
-    </w:p>
-    <w:p>
-      <w:pPr>
-        <w:jc w:val="both"/>
-        <w:rPr>
-          <w:rFonts w:ascii="Times New Roman" w:hAnsi="Times New Roman"/>
-          <w:sz w:val="18"/>
-        </w:rPr>
-      </w:pPr>
-    </w:p>
-    <w:p>
-      <w:pPr>
-        <w:jc w:val="both"/>
-        <w:rPr>
-          <w:rFonts w:ascii="Times New Roman" w:hAnsi="Times New Roman"/>
-          <w:sz w:val="18"/>
-        </w:rPr>
-      </w:pPr>
-    </w:p>
-    <w:p>
-      <w:pPr>
-        <w:jc w:val="both"/>
-        <w:rPr>
-          <w:rFonts w:ascii="Times New Roman" w:hAnsi="Times New Roman"/>
-          <w:sz w:val="18"/>
-        </w:rPr>
-      </w:pPr>
-    </w:p>
-    <w:p>
-      <w:pPr>
-        <w:jc w:val="both"/>
-        <w:rPr>
-          <w:rFonts w:ascii="Times New Roman" w:hAnsi="Times New Roman"/>
-          <w:sz w:val="18"/>
-        </w:rPr>
-      </w:pPr>
-    </w:p>
-    <w:p>
-      <w:pPr>
-        <w:jc w:val="both"/>
-        <w:rPr>
-          <w:rFonts w:ascii="Times New Roman" w:hAnsi="Times New Roman"/>
-          <w:sz w:val="18"/>
-        </w:rPr>
-      </w:pPr>
-    </w:p>
-    <w:p>
-      <w:pPr>
-        <w:jc w:val="both"/>
-        <w:rPr>
-          <w:rFonts w:ascii="Times New Roman" w:hAnsi="Times New Roman"/>
-          <w:sz w:val="18"/>
-        </w:rPr>
-      </w:pPr>
-    </w:p>
-    <w:p>
-      <w:pPr>
-        <w:jc w:val="both"/>
-        <w:rPr>
-          <w:rFonts w:ascii="Times New Roman" w:hAnsi="Times New Roman"/>
-          <w:sz w:val="18"/>
-        </w:rPr>
-      </w:pPr>
-    </w:p>
-    <w:p>
-      <w:pPr>
-        <w:jc w:val="both"/>
-        <w:rPr>
-          <w:rFonts w:ascii="Times New Roman" w:hAnsi="Times New Roman"/>
-          <w:sz w:val="18"/>
-        </w:rPr>
-      </w:pPr>
-    </w:p>
-    <w:p>
-      <w:pPr>
-        <w:jc w:val="both"/>
-        <w:rPr>
-          <w:rFonts w:ascii="Times New Roman" w:hAnsi="Times New Roman"/>
-          <w:sz w:val="18"/>
-        </w:rPr>
-      </w:pPr>
-    </w:p>
-    <w:p>
-      <w:pPr>
-        <w:jc w:val="both"/>
-        <w:rPr>
-          <w:rFonts w:ascii="Times New Roman" w:hAnsi="Times New Roman"/>
-          <w:sz w:val="18"/>
-        </w:rPr>
-      </w:pPr>
-    </w:p>
-    <w:p>
-      <w:pPr>
-        <w:jc w:val="both"/>
-        <w:rPr>
-          <w:rFonts w:ascii="Times New Roman" w:hAnsi="Times New Roman"/>
-          <w:sz w:val="18"/>
-        </w:rPr>
-      </w:pPr>
-    </w:p>
-    <w:p>
-      <w:pPr>
-        <w:jc w:val="both"/>
-        <w:rPr>
-          <w:rFonts w:ascii="Times New Roman" w:hAnsi="Times New Roman"/>
-          <w:sz w:val="18"/>
-        </w:rPr>
-      </w:pPr>
-    </w:p>
-    <w:p>
-      <w:pPr>
-        <w:jc w:val="both"/>
-        <w:rPr>
-          <w:rFonts w:ascii="Times New Roman" w:hAnsi="Times New Roman"/>
-          <w:sz w:val="18"/>
-        </w:rPr>
-      </w:pPr>
-    </w:p>
-    <w:p>
-      <w:pPr>
-        <w:jc w:val="both"/>
-        <w:rPr>
-          <w:rFonts w:ascii="Times New Roman" w:hAnsi="Times New Roman"/>
-          <w:sz w:val="18"/>
-        </w:rPr>
-      </w:pPr>
-    </w:p>
-    <w:p>
-      <w:pPr>
-        <w:jc w:val="both"/>
-        <w:rPr>
-          <w:rFonts w:ascii="Times New Roman" w:hAnsi="Times New Roman"/>
-          <w:sz w:val="18"/>
-        </w:rPr>
-      </w:pPr>
-    </w:p>
-    <w:p>
-      <w:pPr>
-        <w:jc w:val="both"/>
-        <w:rPr>
-          <w:rFonts w:ascii="Times New Roman" w:hAnsi="Times New Roman"/>
-          <w:sz w:val="18"/>
-        </w:rPr>
-      </w:pPr>
-    </w:p>
-    <w:p>
-      <w:pPr>
-        <w:jc w:val="both"/>
-        <w:rPr>
-          <w:rFonts w:ascii="Times New Roman" w:hAnsi="Times New Roman"/>
-          <w:sz w:val="18"/>
-        </w:rPr>
-      </w:pPr>
-    </w:p>
-    <w:p>
-      <w:pPr>
-        <w:jc w:val="both"/>
-        <w:rPr>
-          <w:rFonts w:ascii="Times New Roman" w:hAnsi="Times New Roman"/>
-          <w:sz w:val="18"/>
-        </w:rPr>
-      </w:pPr>
     </w:p>
     <w:p>
       <w:pPr>
@@ -2483,6 +2208,7 @@
     </w:p>
     <w:p>
       <w:pPr>
+        <w:jc w:val="both"/>
         <w:rPr>
           <w:rFonts w:ascii="Times New Roman" w:hAnsi="Times New Roman"/>
           <w:sz w:val="18"/>
@@ -2527,14 +2253,16 @@
     </w:p>
     <w:p>
       <w:pPr>
-        <w:rPr>
-          <w:rFonts w:ascii="Times New Roman" w:hAnsi="Times New Roman"/>
-          <w:sz w:val="18"/>
-        </w:rPr>
-      </w:pPr>
-    </w:p>
-    <w:p>
-      <w:pPr>
+        <w:jc w:val="both"/>
+        <w:rPr>
+          <w:rFonts w:ascii="Times New Roman" w:hAnsi="Times New Roman"/>
+          <w:sz w:val="18"/>
+        </w:rPr>
+      </w:pPr>
+    </w:p>
+    <w:p>
+      <w:pPr>
+        <w:jc w:val="both"/>
         <w:rPr>
           <w:rFonts w:ascii="Times New Roman" w:hAnsi="Times New Roman"/>
           <w:sz w:val="18"/>
@@ -2842,6 +2570,119 @@
     </w:lvl>
   </w:abstractNum>
   <w:abstractNum w:abstractNumId="1" w15:restartNumberingAfterBreak="0">
+    <w:nsid w:val="2EAB0DF2"/>
+    <w:multiLevelType w:val="hybridMultilevel"/>
+    <w:tmpl w:val="828810A8"/>
+    <w:lvl w:ilvl="0" w:tplc="A00ED742">
+      <w:start w:val="1"/>
+      <w:numFmt w:val="bullet"/>
+      <w:lvlText w:val="-"/>
+      <w:lvlJc w:val="left"/>
+      <w:pPr>
+        <w:ind w:left="720" w:hanging="360"/>
+      </w:pPr>
+      <w:rPr>
+        <w:rFonts w:ascii="Times New Roman" w:eastAsia="Cambria" w:hAnsi="Times New Roman" w:cs="Times New Roman" w:hint="default"/>
+      </w:rPr>
+    </w:lvl>
+    <w:lvl w:ilvl="1" w:tplc="08090003" w:tentative="1">
+      <w:start w:val="1"/>
+      <w:numFmt w:val="bullet"/>
+      <w:lvlText w:val="o"/>
+      <w:lvlJc w:val="left"/>
+      <w:pPr>
+        <w:ind w:left="1440" w:hanging="360"/>
+      </w:pPr>
+      <w:rPr>
+        <w:rFonts w:ascii="Courier New" w:hAnsi="Courier New" w:cs="Courier New" w:hint="default"/>
+      </w:rPr>
+    </w:lvl>
+    <w:lvl w:ilvl="2" w:tplc="08090005" w:tentative="1">
+      <w:start w:val="1"/>
+      <w:numFmt w:val="bullet"/>
+      <w:lvlText w:val=""/>
+      <w:lvlJc w:val="left"/>
+      <w:pPr>
+        <w:ind w:left="2160" w:hanging="360"/>
+      </w:pPr>
+      <w:rPr>
+        <w:rFonts w:ascii="Wingdings" w:hAnsi="Wingdings" w:hint="default"/>
+      </w:rPr>
+    </w:lvl>
+    <w:lvl w:ilvl="3" w:tplc="08090001" w:tentative="1">
+      <w:start w:val="1"/>
+      <w:numFmt w:val="bullet"/>
+      <w:lvlText w:val=""/>
+      <w:lvlJc w:val="left"/>
+      <w:pPr>
+        <w:ind w:left="2880" w:hanging="360"/>
+      </w:pPr>
+      <w:rPr>
+        <w:rFonts w:ascii="Symbol" w:hAnsi="Symbol" w:hint="default"/>
+      </w:rPr>
+    </w:lvl>
+    <w:lvl w:ilvl="4" w:tplc="08090003" w:tentative="1">
+      <w:start w:val="1"/>
+      <w:numFmt w:val="bullet"/>
+      <w:lvlText w:val="o"/>
+      <w:lvlJc w:val="left"/>
+      <w:pPr>
+        <w:ind w:left="3600" w:hanging="360"/>
+      </w:pPr>
+      <w:rPr>
+        <w:rFonts w:ascii="Courier New" w:hAnsi="Courier New" w:cs="Courier New" w:hint="default"/>
+      </w:rPr>
+    </w:lvl>
+    <w:lvl w:ilvl="5" w:tplc="08090005" w:tentative="1">
+      <w:start w:val="1"/>
+      <w:numFmt w:val="bullet"/>
+      <w:lvlText w:val=""/>
+      <w:lvlJc w:val="left"/>
+      <w:pPr>
+        <w:ind w:left="4320" w:hanging="360"/>
+      </w:pPr>
+      <w:rPr>
+        <w:rFonts w:ascii="Wingdings" w:hAnsi="Wingdings" w:hint="default"/>
+      </w:rPr>
+    </w:lvl>
+    <w:lvl w:ilvl="6" w:tplc="08090001" w:tentative="1">
+      <w:start w:val="1"/>
+      <w:numFmt w:val="bullet"/>
+      <w:lvlText w:val=""/>
+      <w:lvlJc w:val="left"/>
+      <w:pPr>
+        <w:ind w:left="5040" w:hanging="360"/>
+      </w:pPr>
+      <w:rPr>
+        <w:rFonts w:ascii="Symbol" w:hAnsi="Symbol" w:hint="default"/>
+      </w:rPr>
+    </w:lvl>
+    <w:lvl w:ilvl="7" w:tplc="08090003" w:tentative="1">
+      <w:start w:val="1"/>
+      <w:numFmt w:val="bullet"/>
+      <w:lvlText w:val="o"/>
+      <w:lvlJc w:val="left"/>
+      <w:pPr>
+        <w:ind w:left="5760" w:hanging="360"/>
+      </w:pPr>
+      <w:rPr>
+        <w:rFonts w:ascii="Courier New" w:hAnsi="Courier New" w:cs="Courier New" w:hint="default"/>
+      </w:rPr>
+    </w:lvl>
+    <w:lvl w:ilvl="8" w:tplc="08090005" w:tentative="1">
+      <w:start w:val="1"/>
+      <w:numFmt w:val="bullet"/>
+      <w:lvlText w:val=""/>
+      <w:lvlJc w:val="left"/>
+      <w:pPr>
+        <w:ind w:left="6480" w:hanging="360"/>
+      </w:pPr>
+      <w:rPr>
+        <w:rFonts w:ascii="Wingdings" w:hAnsi="Wingdings" w:hint="default"/>
+      </w:rPr>
+    </w:lvl>
+  </w:abstractNum>
+  <w:abstractNum w:abstractNumId="2" w15:restartNumberingAfterBreak="0">
     <w:nsid w:val="58615113"/>
     <w:multiLevelType w:val="hybridMultilevel"/>
     <w:tmpl w:val="12A0D808"/>
@@ -2930,11 +2771,130 @@
       </w:pPr>
     </w:lvl>
   </w:abstractNum>
+  <w:abstractNum w:abstractNumId="3" w15:restartNumberingAfterBreak="0">
+    <w:nsid w:val="71423E00"/>
+    <w:multiLevelType w:val="hybridMultilevel"/>
+    <w:tmpl w:val="7C901192"/>
+    <w:lvl w:ilvl="0" w:tplc="A00ED742">
+      <w:start w:val="1"/>
+      <w:numFmt w:val="bullet"/>
+      <w:lvlText w:val="-"/>
+      <w:lvlJc w:val="left"/>
+      <w:pPr>
+        <w:ind w:left="720" w:hanging="360"/>
+      </w:pPr>
+      <w:rPr>
+        <w:rFonts w:ascii="Times New Roman" w:eastAsia="Cambria" w:hAnsi="Times New Roman" w:cs="Times New Roman" w:hint="default"/>
+      </w:rPr>
+    </w:lvl>
+    <w:lvl w:ilvl="1" w:tplc="08090003" w:tentative="1">
+      <w:start w:val="1"/>
+      <w:numFmt w:val="bullet"/>
+      <w:lvlText w:val="o"/>
+      <w:lvlJc w:val="left"/>
+      <w:pPr>
+        <w:ind w:left="1440" w:hanging="360"/>
+      </w:pPr>
+      <w:rPr>
+        <w:rFonts w:ascii="Courier New" w:hAnsi="Courier New" w:cs="Courier New" w:hint="default"/>
+      </w:rPr>
+    </w:lvl>
+    <w:lvl w:ilvl="2" w:tplc="08090005" w:tentative="1">
+      <w:start w:val="1"/>
+      <w:numFmt w:val="bullet"/>
+      <w:lvlText w:val=""/>
+      <w:lvlJc w:val="left"/>
+      <w:pPr>
+        <w:ind w:left="2160" w:hanging="360"/>
+      </w:pPr>
+      <w:rPr>
+        <w:rFonts w:ascii="Wingdings" w:hAnsi="Wingdings" w:hint="default"/>
+      </w:rPr>
+    </w:lvl>
+    <w:lvl w:ilvl="3" w:tplc="08090001" w:tentative="1">
+      <w:start w:val="1"/>
+      <w:numFmt w:val="bullet"/>
+      <w:lvlText w:val=""/>
+      <w:lvlJc w:val="left"/>
+      <w:pPr>
+        <w:ind w:left="2880" w:hanging="360"/>
+      </w:pPr>
+      <w:rPr>
+        <w:rFonts w:ascii="Symbol" w:hAnsi="Symbol" w:hint="default"/>
+      </w:rPr>
+    </w:lvl>
+    <w:lvl w:ilvl="4" w:tplc="08090003" w:tentative="1">
+      <w:start w:val="1"/>
+      <w:numFmt w:val="bullet"/>
+      <w:lvlText w:val="o"/>
+      <w:lvlJc w:val="left"/>
+      <w:pPr>
+        <w:ind w:left="3600" w:hanging="360"/>
+      </w:pPr>
+      <w:rPr>
+        <w:rFonts w:ascii="Courier New" w:hAnsi="Courier New" w:cs="Courier New" w:hint="default"/>
+      </w:rPr>
+    </w:lvl>
+    <w:lvl w:ilvl="5" w:tplc="08090005" w:tentative="1">
+      <w:start w:val="1"/>
+      <w:numFmt w:val="bullet"/>
+      <w:lvlText w:val=""/>
+      <w:lvlJc w:val="left"/>
+      <w:pPr>
+        <w:ind w:left="4320" w:hanging="360"/>
+      </w:pPr>
+      <w:rPr>
+        <w:rFonts w:ascii="Wingdings" w:hAnsi="Wingdings" w:hint="default"/>
+      </w:rPr>
+    </w:lvl>
+    <w:lvl w:ilvl="6" w:tplc="08090001" w:tentative="1">
+      <w:start w:val="1"/>
+      <w:numFmt w:val="bullet"/>
+      <w:lvlText w:val=""/>
+      <w:lvlJc w:val="left"/>
+      <w:pPr>
+        <w:ind w:left="5040" w:hanging="360"/>
+      </w:pPr>
+      <w:rPr>
+        <w:rFonts w:ascii="Symbol" w:hAnsi="Symbol" w:hint="default"/>
+      </w:rPr>
+    </w:lvl>
+    <w:lvl w:ilvl="7" w:tplc="08090003" w:tentative="1">
+      <w:start w:val="1"/>
+      <w:numFmt w:val="bullet"/>
+      <w:lvlText w:val="o"/>
+      <w:lvlJc w:val="left"/>
+      <w:pPr>
+        <w:ind w:left="5760" w:hanging="360"/>
+      </w:pPr>
+      <w:rPr>
+        <w:rFonts w:ascii="Courier New" w:hAnsi="Courier New" w:cs="Courier New" w:hint="default"/>
+      </w:rPr>
+    </w:lvl>
+    <w:lvl w:ilvl="8" w:tplc="08090005" w:tentative="1">
+      <w:start w:val="1"/>
+      <w:numFmt w:val="bullet"/>
+      <w:lvlText w:val=""/>
+      <w:lvlJc w:val="left"/>
+      <w:pPr>
+        <w:ind w:left="6480" w:hanging="360"/>
+      </w:pPr>
+      <w:rPr>
+        <w:rFonts w:ascii="Wingdings" w:hAnsi="Wingdings" w:hint="default"/>
+      </w:rPr>
+    </w:lvl>
+  </w:abstractNum>
   <w:num w:numId="1" w16cid:durableId="1580291582">
-    <w:abstractNumId w:val="1"/>
+    <w:abstractNumId w:val="2"/>
   </w:num>
   <w:num w:numId="2" w16cid:durableId="276447373">
     <w:abstractNumId w:val="0"/>
+  </w:num>
+  <w:num w:numId="3" w16cid:durableId="1274481676">
+    <w:abstractNumId w:val="3"/>
+  </w:num>
+  <w:num w:numId="4" w16cid:durableId="253170099">
+    <w:abstractNumId w:val="1"/>
   </w:num>
 </w:numbering>
 </file>
@@ -3262,7 +3222,6 @@
   <w:style w:type="character" w:default="1" w:styleId="DefaultParagraphFont">
     <w:name w:val="Default Paragraph Font"/>
     <w:uiPriority w:val="1"/>
-    <w:semiHidden/>
     <w:unhideWhenUsed/>
   </w:style>
   <w:style w:type="table" w:default="1" w:styleId="TableNormal">
@@ -3683,6 +3642,12 @@
 </file>
 
 <file path=customXml/item1.xml><?xml version="1.0" encoding="utf-8"?>
+<p:properties xmlns:p="http://schemas.microsoft.com/office/2006/metadata/properties" xmlns:xsi="http://www.w3.org/2001/XMLSchema-instance" xmlns:pc="http://schemas.microsoft.com/office/infopath/2007/PartnerControls">
+  <documentManagement/>
+</p:properties>
+</file>
+
+<file path=customXml/item2.xml><?xml version="1.0" encoding="utf-8"?>
 <?mso-contentType ?>
 <FormTemplates xmlns="http://schemas.microsoft.com/sharepoint/v3/contenttype/forms">
   <Display>DocumentLibraryForm</Display>
@@ -3691,17 +3656,7 @@
 </FormTemplates>
 </file>
 
-<file path=customXml/item2.xml><?xml version="1.0" encoding="utf-8"?>
-<p:properties xmlns:p="http://schemas.microsoft.com/office/2006/metadata/properties" xmlns:xsi="http://www.w3.org/2001/XMLSchema-instance" xmlns:pc="http://schemas.microsoft.com/office/infopath/2007/PartnerControls">
-  <documentManagement/>
-</p:properties>
-</file>
-
 <file path=customXml/item3.xml><?xml version="1.0" encoding="utf-8"?>
-<b:Sources xmlns:b="http://schemas.openxmlformats.org/officeDocument/2006/bibliography" xmlns="http://schemas.openxmlformats.org/officeDocument/2006/bibliography" SelectedStyle="\APA.XSL" StyleName="APA"/>
-</file>
-
-<file path=customXml/item4.xml><?xml version="1.0" encoding="utf-8"?>
 <ct:contentTypeSchema xmlns:ct="http://schemas.microsoft.com/office/2006/metadata/contentType" xmlns:ma="http://schemas.microsoft.com/office/2006/metadata/properties/metaAttributes" ct:_="" ma:_="" ma:contentTypeName="Document" ma:contentTypeID="0x01010033553FA8616F3A45AD369E275EA42271" ma:contentTypeVersion="11" ma:contentTypeDescription="Create a new document." ma:contentTypeScope="" ma:versionID="8eb4e0804d077bcc139b361cda3a640c">
   <xsd:schema xmlns:xsd="http://www.w3.org/2001/XMLSchema" xmlns:xs="http://www.w3.org/2001/XMLSchema" xmlns:p="http://schemas.microsoft.com/office/2006/metadata/properties" xmlns:ns3="371a10d4-9e19-41a9-948b-d1cca29b4cb6" xmlns:ns4="18dffc30-a361-43f0-bb4a-1f62e819a6f2" targetNamespace="http://schemas.microsoft.com/office/2006/metadata/properties" ma:root="true" ma:fieldsID="ac8e08ff64368403dfb4d2274f8d7465" ns3:_="" ns4:_="">
     <xsd:import namespace="371a10d4-9e19-41a9-948b-d1cca29b4cb6"/>
@@ -3910,15 +3865,11 @@
 </ct:contentTypeSchema>
 </file>
 
-<file path=customXml/itemProps1.xml><?xml version="1.0" encoding="utf-8"?>
-<ds:datastoreItem xmlns:ds="http://schemas.openxmlformats.org/officeDocument/2006/customXml" ds:itemID="{701A1EF0-AEF5-4CA2-BAEC-E74EBC37AAC5}">
-  <ds:schemaRefs>
-    <ds:schemaRef ds:uri="http://schemas.microsoft.com/sharepoint/v3/contenttype/forms"/>
-  </ds:schemaRefs>
-</ds:datastoreItem>
+<file path=customXml/item4.xml><?xml version="1.0" encoding="utf-8"?>
+<b:Sources xmlns:b="http://schemas.openxmlformats.org/officeDocument/2006/bibliography" xmlns="http://schemas.openxmlformats.org/officeDocument/2006/bibliography" SelectedStyle="\APA.XSL" StyleName="APA"/>
 </file>
 
-<file path=customXml/itemProps2.xml><?xml version="1.0" encoding="utf-8"?>
+<file path=customXml/itemProps1.xml><?xml version="1.0" encoding="utf-8"?>
 <ds:datastoreItem xmlns:ds="http://schemas.openxmlformats.org/officeDocument/2006/customXml" ds:itemID="{D47E81D0-B219-447A-80DB-453474F27E83}">
   <ds:schemaRefs>
     <ds:schemaRef ds:uri="http://schemas.microsoft.com/office/2006/metadata/properties"/>
@@ -3927,15 +3878,15 @@
 </ds:datastoreItem>
 </file>
 
-<file path=customXml/itemProps3.xml><?xml version="1.0" encoding="utf-8"?>
-<ds:datastoreItem xmlns:ds="http://schemas.openxmlformats.org/officeDocument/2006/customXml" ds:itemID="{D8AB0480-CA20-452A-B93B-A3379ADF8CD8}">
+<file path=customXml/itemProps2.xml><?xml version="1.0" encoding="utf-8"?>
+<ds:datastoreItem xmlns:ds="http://schemas.openxmlformats.org/officeDocument/2006/customXml" ds:itemID="{701A1EF0-AEF5-4CA2-BAEC-E74EBC37AAC5}">
   <ds:schemaRefs>
-    <ds:schemaRef ds:uri="http://schemas.openxmlformats.org/officeDocument/2006/bibliography"/>
+    <ds:schemaRef ds:uri="http://schemas.microsoft.com/sharepoint/v3/contenttype/forms"/>
   </ds:schemaRefs>
 </ds:datastoreItem>
 </file>
 
-<file path=customXml/itemProps4.xml><?xml version="1.0" encoding="utf-8"?>
+<file path=customXml/itemProps3.xml><?xml version="1.0" encoding="utf-8"?>
 <ds:datastoreItem xmlns:ds="http://schemas.openxmlformats.org/officeDocument/2006/customXml" ds:itemID="{FF18FA92-A372-49B2-A3E2-B2EA7F3840CD}">
   <ds:schemaRefs>
     <ds:schemaRef ds:uri="http://schemas.microsoft.com/office/2006/metadata/contentType"/>
@@ -3952,4 +3903,12 @@
     <ds:schemaRef ds:uri="http://schemas.microsoft.com/internal/obd"/>
   </ds:schemaRefs>
 </ds:datastoreItem>
+</file>
+
+<file path=customXml/itemProps4.xml><?xml version="1.0" encoding="utf-8"?>
+<ds:datastoreItem xmlns:ds="http://schemas.openxmlformats.org/officeDocument/2006/customXml" ds:itemID="{D8AB0480-CA20-452A-B93B-A3379ADF8CD8}">
+  <ds:schemaRefs>
+    <ds:schemaRef ds:uri="http://schemas.openxmlformats.org/officeDocument/2006/bibliography"/>
+  </ds:schemaRefs>
+</ds:datastoreItem>
 </file>
</xml_diff>

<commit_message>
Added intro and sources
</commit_message>
<xml_diff>
--- a/Callum Myers Proposal.docx
+++ b/Callum Myers Proposal.docx
@@ -471,14 +471,266 @@
         <w:rPr>
           <w:rFonts w:ascii="Times New Roman" w:hAnsi="Times New Roman"/>
           <w:sz w:val="18"/>
-        </w:rPr>
-      </w:pPr>
-      <w:r>
-        <w:rPr>
-          <w:rFonts w:ascii="Times New Roman" w:hAnsi="Times New Roman"/>
-          <w:sz w:val="18"/>
-        </w:rPr>
-        <w:t xml:space="preserve">Insert your introduction text here. Remember that the introduction should set the scene for your project by describing a current situation or problem. Start in quite general terms so that your reader has a chance to align themselves but then focus </w:t>
+          <w:lang w:val="en-GB"/>
+        </w:rPr>
+      </w:pPr>
+      <w:r>
+        <w:rPr>
+          <w:rFonts w:ascii="Times New Roman" w:hAnsi="Times New Roman"/>
+          <w:sz w:val="18"/>
+          <w:lang w:val="en-GB"/>
+        </w:rPr>
+        <w:t>In recent years, many game studios have started to put a focus on creating a longer gameplay experience for players. This puts pressure on development teams, particularly level designers, artists, and programmers, who must create a huge array of unique levels manually which is not only time-consuming but also resource-intensive, as each level needs to feel unique and challenging to maintain player interest over extended playtimes. This can significantly increase their workload, leading to longer development cycles and higher costs for game studios.</w:t>
+      </w:r>
+    </w:p>
+    <w:p>
+      <w:pPr>
+        <w:jc w:val="both"/>
+        <w:rPr>
+          <w:rFonts w:ascii="Times New Roman" w:hAnsi="Times New Roman"/>
+          <w:sz w:val="18"/>
+          <w:lang w:val="en-GB"/>
+        </w:rPr>
+      </w:pPr>
+      <w:r>
+        <w:rPr>
+          <w:rFonts w:ascii="Times New Roman" w:hAnsi="Times New Roman"/>
+          <w:sz w:val="18"/>
+          <w:lang w:val="en-GB"/>
+        </w:rPr>
+        <w:t xml:space="preserve">One solution to this problem is Procedural Content Generation (PCG), which refers to "the algorithmic creation of game content with limited or indirect user input" [PCG-G book]. By using PCG, games can create a wide range of unique levels automatically, reducing the manual effort needed from designers and allowing for more content to be created in a shorter timeframe. For instance, in a study by </w:t>
+      </w:r>
+      <w:r>
+        <w:rPr>
+          <w:rFonts w:ascii="Times New Roman" w:hAnsi="Times New Roman"/>
+          <w:sz w:val="18"/>
+          <w:lang w:val="en-GB"/>
+        </w:rPr>
+        <w:t>Balim Alpay, it was found that creating a level using PCG took only 30 minutes on average, compared to 60 minutes required for a manually designed level [Human vs PG Levels, page 45], which is a good example of how the use of PCG could help reduce this workload and allow teams to turn their focus to other aspects of the game, such as gameplay mechanics or more impressive graphics.</w:t>
+      </w:r>
+    </w:p>
+    <w:p>
+      <w:pPr>
+        <w:jc w:val="both"/>
+        <w:rPr>
+          <w:rFonts w:ascii="Times New Roman" w:hAnsi="Times New Roman"/>
+          <w:sz w:val="18"/>
+          <w:lang w:val="en-GB"/>
+        </w:rPr>
+      </w:pPr>
+      <w:r>
+        <w:rPr>
+          <w:rFonts w:ascii="Times New Roman" w:hAnsi="Times New Roman"/>
+          <w:sz w:val="18"/>
+          <w:lang w:val="en-GB"/>
+        </w:rPr>
+        <w:t xml:space="preserve">PCG also offers a major advantage in terms of </w:t>
+      </w:r>
+      <w:proofErr w:type="spellStart"/>
+      <w:r>
+        <w:rPr>
+          <w:rFonts w:ascii="Times New Roman" w:hAnsi="Times New Roman"/>
+          <w:sz w:val="18"/>
+          <w:lang w:val="en-GB"/>
+        </w:rPr>
+        <w:t>replayability</w:t>
+      </w:r>
+      <w:proofErr w:type="spellEnd"/>
+      <w:r>
+        <w:rPr>
+          <w:rFonts w:ascii="Times New Roman" w:hAnsi="Times New Roman"/>
+          <w:sz w:val="18"/>
+          <w:lang w:val="en-GB"/>
+        </w:rPr>
+        <w:t xml:space="preserve">. In games designed with a set number of manually created levels, the player’s experience tends to remain the same over multiple playthroughs. However, procedural generation allows for an almost endless variety of combinations. In the same study, a game with six levels designed by a human would only give the player a unique gameplay experience for the first playthrough, while the PCG version had the potential for 720 different level permutations [Human vs PG Levels, </w:t>
+      </w:r>
+      <w:proofErr w:type="spellStart"/>
+      <w:r>
+        <w:rPr>
+          <w:rFonts w:ascii="Times New Roman" w:hAnsi="Times New Roman"/>
+          <w:sz w:val="18"/>
+          <w:lang w:val="en-GB"/>
+        </w:rPr>
+        <w:t>pg</w:t>
+      </w:r>
+      <w:proofErr w:type="spellEnd"/>
+      <w:r>
+        <w:rPr>
+          <w:rFonts w:ascii="Times New Roman" w:hAnsi="Times New Roman"/>
+          <w:sz w:val="18"/>
+          <w:lang w:val="en-GB"/>
+        </w:rPr>
+        <w:t xml:space="preserve"> 41]. With this huge variety of levels available, players will be able to play through the game many times and each run will feel different to the one before.</w:t>
+      </w:r>
+    </w:p>
+    <w:p>
+      <w:pPr>
+        <w:jc w:val="both"/>
+        <w:rPr>
+          <w:rFonts w:ascii="Times New Roman" w:hAnsi="Times New Roman"/>
+          <w:sz w:val="18"/>
+          <w:lang w:val="en-GB"/>
+        </w:rPr>
+      </w:pPr>
+      <w:r>
+        <w:rPr>
+          <w:rFonts w:ascii="Times New Roman" w:hAnsi="Times New Roman"/>
+          <w:sz w:val="18"/>
+          <w:lang w:val="en-GB"/>
+        </w:rPr>
+        <w:t xml:space="preserve">Despite its advantages, PCG does come with challenges, particularly regarding the balance between variety and the emotion which only a talented designer could add by hand to level. To address this, designers can implement PCG in two ways: “online” or “offline.” Online PCG creates levels whilst the player is playing through the game, such as generating level segments or “chunks” just before the player encounters them [PCG </w:t>
+      </w:r>
+      <w:proofErr w:type="spellStart"/>
+      <w:r>
+        <w:rPr>
+          <w:rFonts w:ascii="Times New Roman" w:hAnsi="Times New Roman"/>
+          <w:sz w:val="18"/>
+          <w:lang w:val="en-GB"/>
+        </w:rPr>
+        <w:t>Replayability</w:t>
+      </w:r>
+      <w:proofErr w:type="spellEnd"/>
+      <w:r>
+        <w:rPr>
+          <w:rFonts w:ascii="Times New Roman" w:hAnsi="Times New Roman"/>
+          <w:sz w:val="18"/>
+          <w:lang w:val="en-GB"/>
+        </w:rPr>
+        <w:t xml:space="preserve">, page 4]. This method works well for games where </w:t>
+      </w:r>
+      <w:proofErr w:type="spellStart"/>
+      <w:r>
+        <w:rPr>
+          <w:rFonts w:ascii="Times New Roman" w:hAnsi="Times New Roman"/>
+          <w:sz w:val="18"/>
+          <w:lang w:val="en-GB"/>
+        </w:rPr>
+        <w:t>replayability</w:t>
+      </w:r>
+      <w:proofErr w:type="spellEnd"/>
+      <w:r>
+        <w:rPr>
+          <w:rFonts w:ascii="Times New Roman" w:hAnsi="Times New Roman"/>
+          <w:sz w:val="18"/>
+          <w:lang w:val="en-GB"/>
+        </w:rPr>
+        <w:t xml:space="preserve"> is a primary goal, but it may lack the specific design elements or narrative touches the designer could add. Offline PCG, on the other hand, generates levels before the game begins, either at the start of a new playthrough or even before release [PCG </w:t>
+      </w:r>
+      <w:proofErr w:type="spellStart"/>
+      <w:r>
+        <w:rPr>
+          <w:rFonts w:ascii="Times New Roman" w:hAnsi="Times New Roman"/>
+          <w:sz w:val="18"/>
+          <w:lang w:val="en-GB"/>
+        </w:rPr>
+        <w:t>Replayability</w:t>
+      </w:r>
+      <w:proofErr w:type="spellEnd"/>
+      <w:r>
+        <w:rPr>
+          <w:rFonts w:ascii="Times New Roman" w:hAnsi="Times New Roman"/>
+          <w:sz w:val="18"/>
+          <w:lang w:val="en-GB"/>
+        </w:rPr>
+        <w:t xml:space="preserve">, page 4]. This approach allows for more human input, as designers can handcraft certain features or add custom elements like easter eggs or specific collectible. This paper will look to use an “online” approach, since the primary focus is to demonstrate how the use of PCG levels can be beneficial in extending the potential playtime of platformers, and dynamically created levels seems like the most appropriate way to tackle this goal. </w:t>
+      </w:r>
+    </w:p>
+    <w:p>
+      <w:pPr>
+        <w:jc w:val="both"/>
+        <w:rPr>
+          <w:rFonts w:ascii="Times New Roman" w:hAnsi="Times New Roman"/>
+          <w:sz w:val="18"/>
+        </w:rPr>
+      </w:pPr>
+    </w:p>
+    <w:p>
+      <w:pPr>
+        <w:jc w:val="both"/>
+        <w:rPr>
+          <w:rFonts w:ascii="Times New Roman" w:hAnsi="Times New Roman"/>
+          <w:b/>
+        </w:rPr>
+      </w:pPr>
+      <w:r>
+        <w:rPr>
+          <w:rFonts w:ascii="Times New Roman" w:hAnsi="Times New Roman"/>
+          <w:b/>
+        </w:rPr>
+        <w:t>2. BACKGROUND</w:t>
+      </w:r>
+    </w:p>
+    <w:p>
+      <w:pPr>
+        <w:jc w:val="both"/>
+        <w:rPr>
+          <w:rFonts w:ascii="Times New Roman" w:hAnsi="Times New Roman"/>
+          <w:sz w:val="18"/>
+        </w:rPr>
+      </w:pPr>
+      <w:r>
+        <w:rPr>
+          <w:rFonts w:ascii="Times New Roman" w:hAnsi="Times New Roman"/>
+          <w:sz w:val="18"/>
+        </w:rPr>
+        <w:t xml:space="preserve">In this section you should be giving the background to your project – what is the current state of the art or understanding. What problem are you going to address and who says that it’s a problem anyway. This section should make it clear that your project is an investigation at </w:t>
+      </w:r>
+      <w:proofErr w:type="spellStart"/>
+      <w:r>
+        <w:rPr>
+          <w:rFonts w:ascii="Times New Roman" w:hAnsi="Times New Roman"/>
+          <w:sz w:val="18"/>
+        </w:rPr>
+        <w:t>Honours</w:t>
+      </w:r>
+      <w:proofErr w:type="spellEnd"/>
+      <w:r>
+        <w:rPr>
+          <w:rFonts w:ascii="Times New Roman" w:hAnsi="Times New Roman"/>
+          <w:sz w:val="18"/>
+        </w:rPr>
+        <w:t xml:space="preserve"> level and follows on logically from other work that’s of relevance and importance to other workers in your field.</w:t>
+      </w:r>
+    </w:p>
+    <w:p>
+      <w:pPr>
+        <w:jc w:val="both"/>
+        <w:rPr>
+          <w:rFonts w:ascii="Times New Roman" w:hAnsi="Times New Roman"/>
+          <w:b/>
+        </w:rPr>
+      </w:pPr>
+    </w:p>
+    <w:p>
+      <w:pPr>
+        <w:jc w:val="both"/>
+        <w:rPr>
+          <w:rFonts w:ascii="Times New Roman" w:hAnsi="Times New Roman"/>
+          <w:b/>
+        </w:rPr>
+      </w:pPr>
+      <w:r>
+        <w:rPr>
+          <w:rFonts w:ascii="Times New Roman" w:hAnsi="Times New Roman"/>
+          <w:b/>
+        </w:rPr>
+        <w:t>2.1 Subsections</w:t>
+      </w:r>
+    </w:p>
+    <w:p>
+      <w:pPr>
+        <w:jc w:val="both"/>
+        <w:rPr>
+          <w:rFonts w:ascii="Times New Roman" w:hAnsi="Times New Roman"/>
+          <w:sz w:val="18"/>
+        </w:rPr>
+      </w:pPr>
+      <w:r>
+        <w:rPr>
+          <w:rFonts w:ascii="Times New Roman" w:hAnsi="Times New Roman"/>
+          <w:sz w:val="18"/>
+        </w:rPr>
+        <w:t xml:space="preserve">Subsection headings are also </w:t>
       </w:r>
       <w:proofErr w:type="gramStart"/>
       <w:r>
@@ -486,7 +738,7 @@
           <w:rFonts w:ascii="Times New Roman" w:hAnsi="Times New Roman"/>
           <w:sz w:val="18"/>
         </w:rPr>
-        <w:t>towards</w:t>
+        <w:t>12 point</w:t>
       </w:r>
       <w:proofErr w:type="gramEnd"/>
       <w:r>
@@ -494,307 +746,6 @@
           <w:rFonts w:ascii="Times New Roman" w:hAnsi="Times New Roman"/>
           <w:sz w:val="18"/>
         </w:rPr>
-        <w:t xml:space="preserve"> the specifics of your chosen topic. Hopefully in this section it will become clear that there is a need for the work you are planning to carry out</w:t>
-      </w:r>
-    </w:p>
-    <w:p>
-      <w:pPr>
-        <w:jc w:val="both"/>
-        <w:rPr>
-          <w:rFonts w:ascii="Times New Roman" w:hAnsi="Times New Roman"/>
-          <w:sz w:val="18"/>
-        </w:rPr>
-      </w:pPr>
-    </w:p>
-    <w:p>
-      <w:pPr>
-        <w:jc w:val="both"/>
-        <w:rPr>
-          <w:rFonts w:ascii="Times New Roman" w:hAnsi="Times New Roman"/>
-          <w:sz w:val="18"/>
-        </w:rPr>
-      </w:pPr>
-      <w:r>
-        <w:rPr>
-          <w:rFonts w:ascii="Times New Roman" w:hAnsi="Times New Roman"/>
-          <w:sz w:val="18"/>
-        </w:rPr>
-        <w:t xml:space="preserve">Headings for the sections (INTRODUCTION </w:t>
-      </w:r>
-      <w:proofErr w:type="spellStart"/>
-      <w:r>
-        <w:rPr>
-          <w:rFonts w:ascii="Times New Roman" w:hAnsi="Times New Roman"/>
-          <w:sz w:val="18"/>
-        </w:rPr>
-        <w:t>etc</w:t>
-      </w:r>
-      <w:proofErr w:type="spellEnd"/>
-      <w:r>
-        <w:rPr>
-          <w:rFonts w:ascii="Times New Roman" w:hAnsi="Times New Roman"/>
-          <w:sz w:val="18"/>
-        </w:rPr>
-        <w:t xml:space="preserve">) should be in </w:t>
-      </w:r>
-      <w:proofErr w:type="gramStart"/>
-      <w:r>
-        <w:rPr>
-          <w:rFonts w:ascii="Times New Roman" w:hAnsi="Times New Roman"/>
-          <w:sz w:val="18"/>
-        </w:rPr>
-        <w:t>12 point</w:t>
-      </w:r>
-      <w:proofErr w:type="gramEnd"/>
-      <w:r>
-        <w:rPr>
-          <w:rFonts w:ascii="Times New Roman" w:hAnsi="Times New Roman"/>
-          <w:sz w:val="18"/>
-        </w:rPr>
-        <w:t xml:space="preserve"> Bold, Times New Roman. The main body of the text continues in </w:t>
-      </w:r>
-      <w:proofErr w:type="gramStart"/>
-      <w:r>
-        <w:rPr>
-          <w:rFonts w:ascii="Times New Roman" w:hAnsi="Times New Roman"/>
-          <w:sz w:val="18"/>
-        </w:rPr>
-        <w:t>9 point</w:t>
-      </w:r>
-      <w:proofErr w:type="gramEnd"/>
-      <w:r>
-        <w:rPr>
-          <w:rFonts w:ascii="Times New Roman" w:hAnsi="Times New Roman"/>
-          <w:sz w:val="18"/>
-        </w:rPr>
-        <w:t xml:space="preserve"> Times New Roman.</w:t>
-      </w:r>
-    </w:p>
-    <w:p>
-      <w:pPr>
-        <w:jc w:val="both"/>
-        <w:rPr>
-          <w:rFonts w:ascii="Times New Roman" w:hAnsi="Times New Roman"/>
-          <w:sz w:val="18"/>
-        </w:rPr>
-      </w:pPr>
-      <w:r>
-        <w:rPr>
-          <w:rFonts w:ascii="Times New Roman" w:hAnsi="Times New Roman"/>
-          <w:sz w:val="18"/>
-        </w:rPr>
-        <w:t>You are advised to simply cut and paste your text into these sections and so preserve the formatting information</w:t>
-      </w:r>
-    </w:p>
-    <w:p>
-      <w:pPr>
-        <w:jc w:val="both"/>
-        <w:rPr>
-          <w:rFonts w:ascii="Times New Roman" w:hAnsi="Times New Roman"/>
-          <w:sz w:val="18"/>
-        </w:rPr>
-      </w:pPr>
-    </w:p>
-    <w:p>
-      <w:pPr>
-        <w:jc w:val="both"/>
-        <w:rPr>
-          <w:rFonts w:ascii="Times New Roman" w:hAnsi="Times New Roman"/>
-          <w:sz w:val="18"/>
-        </w:rPr>
-      </w:pPr>
-      <w:r>
-        <w:rPr>
-          <w:rFonts w:ascii="Times New Roman" w:hAnsi="Times New Roman"/>
-          <w:sz w:val="18"/>
-        </w:rPr>
-        <w:t>The page size is A</w:t>
-      </w:r>
-      <w:proofErr w:type="gramStart"/>
-      <w:r>
-        <w:rPr>
-          <w:rFonts w:ascii="Times New Roman" w:hAnsi="Times New Roman"/>
-          <w:sz w:val="18"/>
-        </w:rPr>
-        <w:t>4 ,</w:t>
-      </w:r>
-      <w:proofErr w:type="gramEnd"/>
-      <w:r>
-        <w:rPr>
-          <w:rFonts w:ascii="Times New Roman" w:hAnsi="Times New Roman"/>
-          <w:sz w:val="18"/>
-        </w:rPr>
-        <w:t xml:space="preserve"> the top and bottom margins are 2.54cm and the left and right margins are 1.9cm. The document is in 2 columns each of width 8.2cm with a 0.8cm gutter; all of </w:t>
-      </w:r>
-      <w:r>
-        <w:rPr>
-          <w:rFonts w:ascii="Times New Roman" w:hAnsi="Times New Roman"/>
-          <w:sz w:val="18"/>
-        </w:rPr>
-        <w:t xml:space="preserve">these are usually simple to set up in Word if you wish to create </w:t>
-      </w:r>
-      <w:r>
-        <w:rPr>
-          <w:rFonts w:ascii="Times New Roman" w:hAnsi="Times New Roman"/>
-          <w:sz w:val="18"/>
-        </w:rPr>
-        <w:t>y</w:t>
-      </w:r>
-      <w:r>
-        <w:rPr>
-          <w:rFonts w:ascii="Times New Roman" w:hAnsi="Times New Roman"/>
-          <w:sz w:val="18"/>
-        </w:rPr>
-        <w:t>our own template. As you can see the text is both left and right justified.</w:t>
-      </w:r>
-    </w:p>
-    <w:p>
-      <w:pPr>
-        <w:jc w:val="both"/>
-        <w:rPr>
-          <w:rFonts w:ascii="Times New Roman" w:hAnsi="Times New Roman"/>
-          <w:bCs/>
-          <w:sz w:val="18"/>
-          <w:szCs w:val="18"/>
-        </w:rPr>
-      </w:pPr>
-      <w:r>
-        <w:rPr>
-          <w:rFonts w:ascii="Times New Roman" w:hAnsi="Times New Roman"/>
-          <w:bCs/>
-          <w:sz w:val="18"/>
-          <w:szCs w:val="18"/>
-        </w:rPr>
-        <w:t xml:space="preserve">(Approx ½ to 3/4 </w:t>
-      </w:r>
-      <w:r>
-        <w:rPr>
-          <w:rFonts w:ascii="Times New Roman" w:hAnsi="Times New Roman"/>
-          <w:bCs/>
-          <w:sz w:val="18"/>
-          <w:szCs w:val="18"/>
-        </w:rPr>
-        <w:t>page</w:t>
-      </w:r>
-      <w:r>
-        <w:rPr>
-          <w:rFonts w:ascii="Calibri" w:hAnsi="Calibri"/>
-          <w:bCs/>
-        </w:rPr>
-        <w:t>)</w:t>
-      </w:r>
-    </w:p>
-    <w:p>
-      <w:pPr>
-        <w:jc w:val="both"/>
-        <w:rPr>
-          <w:rFonts w:ascii="Times New Roman" w:hAnsi="Times New Roman"/>
-          <w:sz w:val="18"/>
-        </w:rPr>
-      </w:pPr>
-    </w:p>
-    <w:p>
-      <w:pPr>
-        <w:jc w:val="both"/>
-        <w:rPr>
-          <w:rFonts w:ascii="Times New Roman" w:hAnsi="Times New Roman"/>
-          <w:b/>
-        </w:rPr>
-      </w:pPr>
-      <w:r>
-        <w:rPr>
-          <w:rFonts w:ascii="Times New Roman" w:hAnsi="Times New Roman"/>
-          <w:b/>
-        </w:rPr>
-        <w:t>2. BACKGROUND</w:t>
-      </w:r>
-    </w:p>
-    <w:p>
-      <w:pPr>
-        <w:jc w:val="both"/>
-        <w:rPr>
-          <w:rFonts w:ascii="Times New Roman" w:hAnsi="Times New Roman"/>
-          <w:sz w:val="18"/>
-        </w:rPr>
-      </w:pPr>
-      <w:r>
-        <w:rPr>
-          <w:rFonts w:ascii="Times New Roman" w:hAnsi="Times New Roman"/>
-          <w:sz w:val="18"/>
-        </w:rPr>
-        <w:t xml:space="preserve">In this section you should be giving the background to your project – what is the current state of the art or understanding. What problem are you going to address and who says that it’s a problem anyway. This section should make it clear that your project is an investigation at </w:t>
-      </w:r>
-      <w:proofErr w:type="spellStart"/>
-      <w:r>
-        <w:rPr>
-          <w:rFonts w:ascii="Times New Roman" w:hAnsi="Times New Roman"/>
-          <w:sz w:val="18"/>
-        </w:rPr>
-        <w:t>Honours</w:t>
-      </w:r>
-      <w:proofErr w:type="spellEnd"/>
-      <w:r>
-        <w:rPr>
-          <w:rFonts w:ascii="Times New Roman" w:hAnsi="Times New Roman"/>
-          <w:sz w:val="18"/>
-        </w:rPr>
-        <w:t xml:space="preserve"> level and follows on logically from other work that’s of relevance and importance to other workers in your field.</w:t>
-      </w:r>
-    </w:p>
-    <w:p>
-      <w:pPr>
-        <w:jc w:val="both"/>
-        <w:rPr>
-          <w:rFonts w:ascii="Times New Roman" w:hAnsi="Times New Roman"/>
-          <w:b/>
-        </w:rPr>
-      </w:pPr>
-    </w:p>
-    <w:p>
-      <w:pPr>
-        <w:jc w:val="both"/>
-        <w:rPr>
-          <w:rFonts w:ascii="Times New Roman" w:hAnsi="Times New Roman"/>
-          <w:b/>
-        </w:rPr>
-      </w:pPr>
-      <w:r>
-        <w:rPr>
-          <w:rFonts w:ascii="Times New Roman" w:hAnsi="Times New Roman"/>
-          <w:b/>
-        </w:rPr>
-        <w:t>2.1 Subsections</w:t>
-      </w:r>
-    </w:p>
-    <w:p>
-      <w:pPr>
-        <w:jc w:val="both"/>
-        <w:rPr>
-          <w:rFonts w:ascii="Times New Roman" w:hAnsi="Times New Roman"/>
-          <w:sz w:val="18"/>
-        </w:rPr>
-      </w:pPr>
-      <w:r>
-        <w:rPr>
-          <w:rFonts w:ascii="Times New Roman" w:hAnsi="Times New Roman"/>
-          <w:sz w:val="18"/>
-        </w:rPr>
-        <w:t xml:space="preserve">Subsection headings are also </w:t>
-      </w:r>
-      <w:proofErr w:type="gramStart"/>
-      <w:r>
-        <w:rPr>
-          <w:rFonts w:ascii="Times New Roman" w:hAnsi="Times New Roman"/>
-          <w:sz w:val="18"/>
-        </w:rPr>
-        <w:t>12 point</w:t>
-      </w:r>
-      <w:proofErr w:type="gramEnd"/>
-      <w:r>
-        <w:rPr>
-          <w:rFonts w:ascii="Times New Roman" w:hAnsi="Times New Roman"/>
-          <w:sz w:val="18"/>
-        </w:rPr>
         <w:t xml:space="preserve"> Bold, Times New Roman but only the first letter of the title is capitalized</w:t>
       </w:r>
     </w:p>
@@ -811,6 +762,7 @@
           <w:rFonts w:ascii="Times New Roman" w:hAnsi="Times New Roman"/>
           <w:sz w:val="18"/>
         </w:rPr>
+        <w:lastRenderedPageBreak/>
         <w:t>Remember that you should be citing references within the text in these sections using the Harvard style of referencing (Harvard (2011)) since this is the accept</w:t>
       </w:r>
       <w:r>
@@ -1458,7 +1410,7 @@
             <v:path o:extrusionok="f" gradientshapeok="t" o:connecttype="rect"/>
             <o:lock v:ext="edit" aspectratio="t"/>
           </v:shapetype>
-          <v:shape id="_x0000_i1033" type="#_x0000_t75" alt="Example picture to show Figures can be included" style="width:220.2pt;height:165pt">
+          <v:shape id="_x0000_i1025" type="#_x0000_t75" alt="Example picture to show Figures can be included" style="width:220.2pt;height:165pt">
             <v:imagedata r:id="rId11" o:title="IMG_0020"/>
           </v:shape>
         </w:pict>
@@ -1538,7 +1490,14 @@
           <w:rFonts w:ascii="Times New Roman" w:hAnsi="Times New Roman"/>
           <w:sz w:val="18"/>
         </w:rPr>
-        <w:t>Remember that you should give due credit to figures that you use by giving a reference after the caption – the above photo is one I took and so I have given myself permission to use it</w:t>
+        <w:t xml:space="preserve">Remember that you should give due credit to figures that you use by giving a reference after the caption – the above </w:t>
+      </w:r>
+      <w:r>
+        <w:rPr>
+          <w:rFonts w:ascii="Times New Roman" w:hAnsi="Times New Roman"/>
+          <w:sz w:val="18"/>
+        </w:rPr>
+        <w:t>photo is one I took and so I have given myself permission to use it</w:t>
       </w:r>
     </w:p>
     <w:p>
@@ -2342,7 +2301,15 @@
           <w:rFonts w:ascii="Times New Roman" w:hAnsi="Times New Roman"/>
           <w:sz w:val="18"/>
         </w:rPr>
-        <w:t xml:space="preserve"> good quality references meaning that they have been published in a peer-reviewed journal or other publication (a conference proceedings for example)</w:t>
+        <w:t xml:space="preserve"> good quality references meaning that they have been published in a peer-reviewed </w:t>
+      </w:r>
+      <w:r>
+        <w:rPr>
+          <w:rFonts w:ascii="Times New Roman" w:hAnsi="Times New Roman"/>
+          <w:sz w:val="18"/>
+        </w:rPr>
+        <w:lastRenderedPageBreak/>
+        <w:t>journal or other publication (a conference proceedings for example)</w:t>
       </w:r>
     </w:p>
     <w:p>
@@ -3642,21 +3609,10 @@
 </file>
 
 <file path=customXml/item1.xml><?xml version="1.0" encoding="utf-8"?>
-<p:properties xmlns:p="http://schemas.microsoft.com/office/2006/metadata/properties" xmlns:xsi="http://www.w3.org/2001/XMLSchema-instance" xmlns:pc="http://schemas.microsoft.com/office/infopath/2007/PartnerControls">
-  <documentManagement/>
-</p:properties>
+<b:Sources xmlns:b="http://schemas.openxmlformats.org/officeDocument/2006/bibliography" xmlns="http://schemas.openxmlformats.org/officeDocument/2006/bibliography" SelectedStyle="\APA.XSL" StyleName="APA"/>
 </file>
 
 <file path=customXml/item2.xml><?xml version="1.0" encoding="utf-8"?>
-<?mso-contentType ?>
-<FormTemplates xmlns="http://schemas.microsoft.com/sharepoint/v3/contenttype/forms">
-  <Display>DocumentLibraryForm</Display>
-  <Edit>DocumentLibraryForm</Edit>
-  <New>DocumentLibraryForm</New>
-</FormTemplates>
-</file>
-
-<file path=customXml/item3.xml><?xml version="1.0" encoding="utf-8"?>
 <ct:contentTypeSchema xmlns:ct="http://schemas.microsoft.com/office/2006/metadata/contentType" xmlns:ma="http://schemas.microsoft.com/office/2006/metadata/properties/metaAttributes" ct:_="" ma:_="" ma:contentTypeName="Document" ma:contentTypeID="0x01010033553FA8616F3A45AD369E275EA42271" ma:contentTypeVersion="11" ma:contentTypeDescription="Create a new document." ma:contentTypeScope="" ma:versionID="8eb4e0804d077bcc139b361cda3a640c">
   <xsd:schema xmlns:xsd="http://www.w3.org/2001/XMLSchema" xmlns:xs="http://www.w3.org/2001/XMLSchema" xmlns:p="http://schemas.microsoft.com/office/2006/metadata/properties" xmlns:ns3="371a10d4-9e19-41a9-948b-d1cca29b4cb6" xmlns:ns4="18dffc30-a361-43f0-bb4a-1f62e819a6f2" targetNamespace="http://schemas.microsoft.com/office/2006/metadata/properties" ma:root="true" ma:fieldsID="ac8e08ff64368403dfb4d2274f8d7465" ns3:_="" ns4:_="">
     <xsd:import namespace="371a10d4-9e19-41a9-948b-d1cca29b4cb6"/>
@@ -3865,28 +3821,30 @@
 </ct:contentTypeSchema>
 </file>
 
+<file path=customXml/item3.xml><?xml version="1.0" encoding="utf-8"?>
+<?mso-contentType ?>
+<FormTemplates xmlns="http://schemas.microsoft.com/sharepoint/v3/contenttype/forms">
+  <Display>DocumentLibraryForm</Display>
+  <Edit>DocumentLibraryForm</Edit>
+  <New>DocumentLibraryForm</New>
+</FormTemplates>
+</file>
+
 <file path=customXml/item4.xml><?xml version="1.0" encoding="utf-8"?>
-<b:Sources xmlns:b="http://schemas.openxmlformats.org/officeDocument/2006/bibliography" xmlns="http://schemas.openxmlformats.org/officeDocument/2006/bibliography" SelectedStyle="\APA.XSL" StyleName="APA"/>
+<p:properties xmlns:p="http://schemas.microsoft.com/office/2006/metadata/properties" xmlns:xsi="http://www.w3.org/2001/XMLSchema-instance" xmlns:pc="http://schemas.microsoft.com/office/infopath/2007/PartnerControls">
+  <documentManagement/>
+</p:properties>
 </file>
 
 <file path=customXml/itemProps1.xml><?xml version="1.0" encoding="utf-8"?>
-<ds:datastoreItem xmlns:ds="http://schemas.openxmlformats.org/officeDocument/2006/customXml" ds:itemID="{D47E81D0-B219-447A-80DB-453474F27E83}">
+<ds:datastoreItem xmlns:ds="http://schemas.openxmlformats.org/officeDocument/2006/customXml" ds:itemID="{D8AB0480-CA20-452A-B93B-A3379ADF8CD8}">
   <ds:schemaRefs>
-    <ds:schemaRef ds:uri="http://schemas.microsoft.com/office/2006/metadata/properties"/>
-    <ds:schemaRef ds:uri="http://schemas.microsoft.com/office/infopath/2007/PartnerControls"/>
+    <ds:schemaRef ds:uri="http://schemas.openxmlformats.org/officeDocument/2006/bibliography"/>
   </ds:schemaRefs>
 </ds:datastoreItem>
 </file>
 
 <file path=customXml/itemProps2.xml><?xml version="1.0" encoding="utf-8"?>
-<ds:datastoreItem xmlns:ds="http://schemas.openxmlformats.org/officeDocument/2006/customXml" ds:itemID="{701A1EF0-AEF5-4CA2-BAEC-E74EBC37AAC5}">
-  <ds:schemaRefs>
-    <ds:schemaRef ds:uri="http://schemas.microsoft.com/sharepoint/v3/contenttype/forms"/>
-  </ds:schemaRefs>
-</ds:datastoreItem>
-</file>
-
-<file path=customXml/itemProps3.xml><?xml version="1.0" encoding="utf-8"?>
 <ds:datastoreItem xmlns:ds="http://schemas.openxmlformats.org/officeDocument/2006/customXml" ds:itemID="{FF18FA92-A372-49B2-A3E2-B2EA7F3840CD}">
   <ds:schemaRefs>
     <ds:schemaRef ds:uri="http://schemas.microsoft.com/office/2006/metadata/contentType"/>
@@ -3905,10 +3863,19 @@
 </ds:datastoreItem>
 </file>
 
+<file path=customXml/itemProps3.xml><?xml version="1.0" encoding="utf-8"?>
+<ds:datastoreItem xmlns:ds="http://schemas.openxmlformats.org/officeDocument/2006/customXml" ds:itemID="{701A1EF0-AEF5-4CA2-BAEC-E74EBC37AAC5}">
+  <ds:schemaRefs>
+    <ds:schemaRef ds:uri="http://schemas.microsoft.com/sharepoint/v3/contenttype/forms"/>
+  </ds:schemaRefs>
+</ds:datastoreItem>
+</file>
+
 <file path=customXml/itemProps4.xml><?xml version="1.0" encoding="utf-8"?>
-<ds:datastoreItem xmlns:ds="http://schemas.openxmlformats.org/officeDocument/2006/customXml" ds:itemID="{D8AB0480-CA20-452A-B93B-A3379ADF8CD8}">
+<ds:datastoreItem xmlns:ds="http://schemas.openxmlformats.org/officeDocument/2006/customXml" ds:itemID="{D47E81D0-B219-447A-80DB-453474F27E83}">
   <ds:schemaRefs>
-    <ds:schemaRef ds:uri="http://schemas.openxmlformats.org/officeDocument/2006/bibliography"/>
+    <ds:schemaRef ds:uri="http://schemas.microsoft.com/office/2006/metadata/properties"/>
+    <ds:schemaRef ds:uri="http://schemas.microsoft.com/office/infopath/2007/PartnerControls"/>
   </ds:schemaRefs>
 </ds:datastoreItem>
 </file>
</xml_diff>